<commit_message>
Revert "Merge branch 'taka' into main"
This reverts commit d7cc709146dcea7d19b9ece1267e070df6ee2e99, reversing
changes made to 5a97d551103188a264d8fb1c1832f20dcc663e98.
</commit_message>
<xml_diff>
--- a/DesignDocument/项目报告.docx
+++ b/DesignDocument/项目报告.docx
@@ -1,6 +1,6 @@
 
 <file path=word/document.xml><?xml version="1.0" encoding="utf-8"?>
-<w:document xmlns:wpc="http://schemas.microsoft.com/office/word/2010/wordprocessingCanvas" xmlns:cx="http://schemas.microsoft.com/office/drawing/2014/chartex" xmlns:cx1="http://schemas.microsoft.com/office/drawing/2015/9/8/chartex" xmlns:cx2="http://schemas.microsoft.com/office/drawing/2015/10/21/chartex" xmlns:cx3="http://schemas.microsoft.com/office/drawing/2016/5/9/chartex" xmlns:cx4="http://schemas.microsoft.com/office/drawing/2016/5/10/chartex" xmlns:cx5="http://schemas.microsoft.com/office/drawing/2016/5/11/chartex" xmlns:cx6="http://schemas.microsoft.com/office/drawing/2016/5/12/chartex" xmlns:cx7="http://schemas.microsoft.com/office/drawing/2016/5/13/chartex" xmlns:cx8="http://schemas.microsoft.com/office/drawing/2016/5/14/chartex" xmlns:mc="http://schemas.openxmlformats.org/markup-compatibility/2006" xmlns:aink="http://schemas.microsoft.com/office/drawing/2016/ink" xmlns:am3d="http://schemas.microsoft.com/office/drawing/2017/model3d" xmlns:o="urn:schemas-microsoft-com:office:office" xmlns:r="http://schemas.openxmlformats.org/officeDocument/2006/relationships" xmlns:m="http://schemas.openxmlformats.org/officeDocument/2006/math" xmlns:v="urn:schemas-microsoft-com:vml" xmlns:wp14="http://schemas.microsoft.com/office/word/2010/wordprocessingDrawing" xmlns:wp="http://schemas.openxmlformats.org/drawingml/2006/wordprocessingDrawing" xmlns:w10="urn:schemas-microsoft-com:office:word" xmlns:w="http://schemas.openxmlformats.org/wordprocessingml/2006/main" xmlns:w14="http://schemas.microsoft.com/office/word/2010/wordml" xmlns:w15="http://schemas.microsoft.com/office/word/2012/wordml" xmlns:w16cex="http://schemas.microsoft.com/office/word/2018/wordml/cex" xmlns:w16cid="http://schemas.microsoft.com/office/word/2016/wordml/cid" xmlns:w16="http://schemas.microsoft.com/office/word/2018/wordml" xmlns:w16se="http://schemas.microsoft.com/office/word/2015/wordml/symex" xmlns:wpg="http://schemas.microsoft.com/office/word/2010/wordprocessingGroup" xmlns:wpi="http://schemas.microsoft.com/office/word/2010/wordprocessingInk" xmlns:wne="http://schemas.microsoft.com/office/word/2006/wordml" xmlns:wps="http://schemas.microsoft.com/office/word/2010/wordprocessingShape" mc:Ignorable="w14 w15 w16se w16cid w16 w16cex wp14">
+<w:document xmlns:wpc="http://schemas.microsoft.com/office/word/2010/wordprocessingCanvas" xmlns:cx="http://schemas.microsoft.com/office/drawing/2014/chartex" xmlns:cx1="http://schemas.microsoft.com/office/drawing/2015/9/8/chartex" xmlns:cx2="http://schemas.microsoft.com/office/drawing/2015/10/21/chartex" xmlns:cx3="http://schemas.microsoft.com/office/drawing/2016/5/9/chartex" xmlns:cx4="http://schemas.microsoft.com/office/drawing/2016/5/10/chartex" xmlns:cx5="http://schemas.microsoft.com/office/drawing/2016/5/11/chartex" xmlns:cx6="http://schemas.microsoft.com/office/drawing/2016/5/12/chartex" xmlns:cx7="http://schemas.microsoft.com/office/drawing/2016/5/13/chartex" xmlns:cx8="http://schemas.microsoft.com/office/drawing/2016/5/14/chartex" xmlns:mc="http://schemas.openxmlformats.org/markup-compatibility/2006" xmlns:aink="http://schemas.microsoft.com/office/drawing/2016/ink" xmlns:am3d="http://schemas.microsoft.com/office/drawing/2017/model3d" xmlns:o="urn:schemas-microsoft-com:office:office" xmlns:r="http://schemas.openxmlformats.org/officeDocument/2006/relationships" xmlns:m="http://schemas.openxmlformats.org/officeDocument/2006/math" xmlns:v="urn:schemas-microsoft-com:vml" xmlns:wp14="http://schemas.microsoft.com/office/word/2010/wordprocessingDrawing" xmlns:wp="http://schemas.openxmlformats.org/drawingml/2006/wordprocessingDrawing" xmlns:w10="urn:schemas-microsoft-com:office:word" xmlns:w="http://schemas.openxmlformats.org/wordprocessingml/2006/main" xmlns:w14="http://schemas.microsoft.com/office/word/2010/wordml" xmlns:w15="http://schemas.microsoft.com/office/word/2012/wordml" xmlns:w16cex="http://schemas.microsoft.com/office/word/2018/wordml/cex" xmlns:w16cid="http://schemas.microsoft.com/office/word/2016/wordml/cid" xmlns:w16="http://schemas.microsoft.com/office/word/2018/wordml" xmlns:w16sdtdh="http://schemas.microsoft.com/office/word/2020/wordml/sdtdatahash" xmlns:w16se="http://schemas.microsoft.com/office/word/2015/wordml/symex" xmlns:wpg="http://schemas.microsoft.com/office/word/2010/wordprocessingGroup" xmlns:wpi="http://schemas.microsoft.com/office/word/2010/wordprocessingInk" xmlns:wne="http://schemas.microsoft.com/office/word/2006/wordml" xmlns:wps="http://schemas.microsoft.com/office/word/2010/wordprocessingShape" mc:Ignorable="w14 w15 w16se w16cid w16 w16cex w16sdtdh wp14">
   <w:body>
     <w:p>
       <w:pPr>
@@ -2613,8 +2613,154 @@
       <w:pPr>
         <w:rPr>
           <w:rFonts w:ascii="Times New Roman" w:hAnsi="Times New Roman" w:cs="Times New Roman"/>
+        </w:rPr>
+      </w:pPr>
+      <w:r>
+        <w:rPr>
+          <w:rFonts w:ascii="Times New Roman" w:hAnsi="Times New Roman" w:cs="Times New Roman"/>
+        </w:rPr>
+        <w:tab/>
+      </w:r>
+      <w:r>
+        <w:rPr>
+          <w:rFonts w:ascii="Times New Roman" w:hAnsi="Times New Roman" w:cs="Times New Roman"/>
           <w:color w:val="FF0000"/>
         </w:rPr>
+        <w:t>（扼要说明文档的内容是什么</w:t>
+      </w:r>
+      <w:r>
+        <w:rPr>
+          <w:rFonts w:ascii="Times New Roman" w:hAnsi="Times New Roman" w:cs="Times New Roman"/>
+          <w:color w:val="FF0000"/>
+        </w:rPr>
+        <w:t>。不少于</w:t>
+      </w:r>
+      <w:r>
+        <w:rPr>
+          <w:rFonts w:ascii="Times New Roman" w:hAnsi="Times New Roman" w:cs="Times New Roman"/>
+          <w:color w:val="FF0000"/>
+        </w:rPr>
+        <w:t>10</w:t>
+      </w:r>
+      <w:r>
+        <w:rPr>
+          <w:rFonts w:ascii="Times New Roman" w:hAnsi="Times New Roman" w:cs="Times New Roman"/>
+          <w:color w:val="FF0000"/>
+        </w:rPr>
+        <w:t>0</w:t>
+      </w:r>
+      <w:r>
+        <w:rPr>
+          <w:rFonts w:ascii="Times New Roman" w:hAnsi="Times New Roman" w:cs="Times New Roman"/>
+          <w:color w:val="FF0000"/>
+        </w:rPr>
+        <w:t>字</w:t>
+      </w:r>
+      <w:r>
+        <w:rPr>
+          <w:rFonts w:ascii="Times New Roman" w:hAnsi="Times New Roman" w:cs="Times New Roman"/>
+          <w:color w:val="FF0000"/>
+        </w:rPr>
+        <w:t>）</w:t>
+      </w:r>
+    </w:p>
+    <w:p>
+      <w:pPr>
+        <w:pStyle w:val="1"/>
+      </w:pPr>
+      <w:bookmarkStart w:id="1" w:name="_Toc72766421"/>
+      <w:r>
+        <w:t>文档目的</w:t>
+      </w:r>
+      <w:bookmarkEnd w:id="1"/>
+    </w:p>
+    <w:p>
+      <w:pPr>
+        <w:ind w:firstLine="420"/>
+        <w:rPr>
+          <w:rFonts w:ascii="Times New Roman" w:hAnsi="Times New Roman" w:cs="Times New Roman"/>
+          <w:color w:val="FF0000"/>
+        </w:rPr>
+      </w:pPr>
+      <w:r>
+        <w:rPr>
+          <w:rFonts w:ascii="Times New Roman" w:hAnsi="Times New Roman" w:cs="Times New Roman"/>
+          <w:color w:val="FF0000"/>
+        </w:rPr>
+        <w:t>（</w:t>
+      </w:r>
+      <w:r>
+        <w:rPr>
+          <w:rFonts w:ascii="Times New Roman" w:hAnsi="Times New Roman" w:cs="Times New Roman"/>
+          <w:color w:val="FF0000"/>
+        </w:rPr>
+        <w:t>介绍此文档为什么目的撰写</w:t>
+      </w:r>
+      <w:r>
+        <w:rPr>
+          <w:rFonts w:ascii="Times New Roman" w:hAnsi="Times New Roman" w:cs="Times New Roman"/>
+          <w:color w:val="FF0000"/>
+        </w:rPr>
+        <w:t>。</w:t>
+      </w:r>
+      <w:r>
+        <w:rPr>
+          <w:rFonts w:ascii="Times New Roman" w:hAnsi="Times New Roman" w:cs="Times New Roman"/>
+          <w:color w:val="FF0000"/>
+        </w:rPr>
+        <w:t>不少于</w:t>
+      </w:r>
+      <w:r>
+        <w:rPr>
+          <w:rFonts w:ascii="Times New Roman" w:hAnsi="Times New Roman" w:cs="Times New Roman"/>
+          <w:color w:val="FF0000"/>
+        </w:rPr>
+        <w:t>1</w:t>
+      </w:r>
+      <w:r>
+        <w:rPr>
+          <w:rFonts w:ascii="Times New Roman" w:hAnsi="Times New Roman" w:cs="Times New Roman"/>
+          <w:color w:val="FF0000"/>
+        </w:rPr>
+        <w:t>5</w:t>
+      </w:r>
+      <w:r>
+        <w:rPr>
+          <w:rFonts w:ascii="Times New Roman" w:hAnsi="Times New Roman" w:cs="Times New Roman"/>
+          <w:color w:val="FF0000"/>
+        </w:rPr>
+        <w:t>0</w:t>
+      </w:r>
+      <w:r>
+        <w:rPr>
+          <w:rFonts w:ascii="Times New Roman" w:hAnsi="Times New Roman" w:cs="Times New Roman"/>
+          <w:color w:val="FF0000"/>
+        </w:rPr>
+        <w:t>字</w:t>
+      </w:r>
+      <w:r>
+        <w:rPr>
+          <w:rFonts w:ascii="Times New Roman" w:hAnsi="Times New Roman" w:cs="Times New Roman"/>
+          <w:color w:val="FF0000"/>
+        </w:rPr>
+        <w:t>）</w:t>
+      </w:r>
+    </w:p>
+    <w:p>
+      <w:pPr>
+        <w:pStyle w:val="1"/>
+      </w:pPr>
+      <w:bookmarkStart w:id="2" w:name="_Toc72766422"/>
+      <w:r>
+        <w:t>项目背景</w:t>
+      </w:r>
+      <w:bookmarkEnd w:id="2"/>
+    </w:p>
+    <w:p>
+      <w:pPr>
+        <w:rPr>
+          <w:rFonts w:ascii="Times New Roman" w:hAnsi="Times New Roman" w:cs="Times New Roman"/>
+        </w:rPr>
       </w:pPr>
       <w:r>
         <w:rPr>
@@ -2627,7 +2773,7 @@
           <w:rFonts w:ascii="Times New Roman" w:hAnsi="Times New Roman" w:cs="Times New Roman"/>
           <w:color w:val="FF0000"/>
         </w:rPr>
-        <w:t>（扼要说明文档的内容是什么</w:t>
+        <w:t>（简要介绍项目背景</w:t>
       </w:r>
       <w:r>
         <w:rPr>
@@ -2641,14 +2787,14 @@
           <w:rFonts w:ascii="Times New Roman" w:hAnsi="Times New Roman" w:cs="Times New Roman"/>
           <w:color w:val="FF0000"/>
         </w:rPr>
-        <w:t>10</w:t>
+        <w:t>1</w:t>
       </w:r>
       <w:r>
         <w:rPr>
           <w:rFonts w:ascii="Times New Roman" w:hAnsi="Times New Roman" w:cs="Times New Roman"/>
           <w:color w:val="FF0000"/>
         </w:rPr>
-        <w:t>0</w:t>
+        <w:t>00</w:t>
       </w:r>
       <w:r>
         <w:rPr>
@@ -2667,8 +2813,19 @@
     </w:p>
     <w:p>
       <w:pPr>
-        <w:rPr>
-          <w:rFonts w:ascii="Times New Roman" w:hAnsi="Times New Roman" w:cs="Times New Roman"/>
+        <w:pStyle w:val="1"/>
+      </w:pPr>
+      <w:bookmarkStart w:id="3" w:name="_Toc72766423"/>
+      <w:r>
+        <w:t>参考文献</w:t>
+      </w:r>
+      <w:bookmarkEnd w:id="3"/>
+    </w:p>
+    <w:p>
+      <w:pPr>
+        <w:rPr>
+          <w:rFonts w:ascii="Times New Roman" w:hAnsi="Times New Roman" w:cs="Times New Roman"/>
+          <w:color w:val="FF0000"/>
         </w:rPr>
       </w:pPr>
       <w:r>
@@ -2679,467 +2836,9 @@
       </w:r>
       <w:r>
         <w:rPr>
-          <w:rFonts w:ascii="Times New Roman" w:hAnsi="Times New Roman" w:cs="Times New Roman" w:hint="eastAsia"/>
-        </w:rPr>
-        <w:t>本文档为电子科技大学信息与软件工程学院</w:t>
-      </w:r>
-      <w:r>
-        <w:rPr>
-          <w:rFonts w:ascii="Times New Roman" w:hAnsi="Times New Roman" w:cs="Times New Roman" w:hint="eastAsia"/>
-        </w:rPr>
-        <w:t>2020-2021-2</w:t>
-      </w:r>
-      <w:r>
-        <w:rPr>
-          <w:rFonts w:ascii="Times New Roman" w:hAnsi="Times New Roman" w:cs="Times New Roman" w:hint="eastAsia"/>
-        </w:rPr>
-        <w:t>学期</w:t>
-      </w:r>
-      <w:r>
-        <w:rPr>
-          <w:rFonts w:ascii="Times New Roman" w:hAnsi="Times New Roman" w:cs="Times New Roman" w:hint="eastAsia"/>
-        </w:rPr>
-        <w:t>C++</w:t>
-      </w:r>
-      <w:r>
-        <w:rPr>
-          <w:rFonts w:ascii="Times New Roman" w:hAnsi="Times New Roman" w:cs="Times New Roman" w:hint="eastAsia"/>
-        </w:rPr>
-        <w:t>课程实验项目报告，包括实验项目的需求分析、系统设计、系统实现以及测试内容。</w:t>
-      </w:r>
-      <w:r>
-        <w:rPr>
-          <w:rFonts w:ascii="Times New Roman" w:hAnsi="Times New Roman" w:cs="Times New Roman" w:hint="eastAsia"/>
-        </w:rPr>
-        <w:t>本实验项目为基于</w:t>
-      </w:r>
-      <w:r>
-        <w:rPr>
-          <w:rFonts w:ascii="Times New Roman" w:hAnsi="Times New Roman" w:cs="Times New Roman" w:hint="eastAsia"/>
-        </w:rPr>
-        <w:t>C++</w:t>
-      </w:r>
-      <w:r>
-        <w:rPr>
-          <w:rFonts w:ascii="Times New Roman" w:hAnsi="Times New Roman" w:cs="Times New Roman" w:hint="eastAsia"/>
-        </w:rPr>
-        <w:t>实现的</w:t>
-      </w:r>
-      <w:r>
-        <w:rPr>
-          <w:rFonts w:ascii="Times New Roman" w:hAnsi="Times New Roman" w:cs="Times New Roman" w:hint="eastAsia"/>
-        </w:rPr>
-        <w:t>FAT</w:t>
-      </w:r>
-      <w:r>
-        <w:rPr>
-          <w:rFonts w:ascii="Times New Roman" w:hAnsi="Times New Roman" w:cs="Times New Roman" w:hint="eastAsia"/>
-        </w:rPr>
-        <w:t>文件系统，使用一个普通的大文件</w:t>
-      </w:r>
-      <w:r>
-        <w:rPr>
-          <w:rFonts w:ascii="Times New Roman" w:hAnsi="Times New Roman" w:cs="Times New Roman" w:hint="eastAsia"/>
-        </w:rPr>
-        <w:t>FAT_DATA</w:t>
-      </w:r>
-      <w:r>
-        <w:rPr>
-          <w:rFonts w:ascii="Times New Roman" w:hAnsi="Times New Roman" w:cs="Times New Roman" w:hint="eastAsia"/>
-        </w:rPr>
-        <w:t>模拟</w:t>
-      </w:r>
-      <w:r>
-        <w:rPr>
-          <w:rFonts w:ascii="Times New Roman" w:hAnsi="Times New Roman" w:cs="Times New Roman" w:hint="eastAsia"/>
-        </w:rPr>
-        <w:t>操作系统的一个文件卷（即一个逻辑磁盘），并在此基础上实现了磁盘文件结构、文件目录结构、文件打开结构、模拟系统调用</w:t>
-      </w:r>
-      <w:r>
-        <w:rPr>
-          <w:rFonts w:ascii="Times New Roman" w:hAnsi="Times New Roman" w:cs="Times New Roman" w:hint="eastAsia"/>
-        </w:rPr>
-        <w:t>、</w:t>
-      </w:r>
-      <w:r>
-        <w:rPr>
-          <w:rFonts w:ascii="Times New Roman" w:hAnsi="Times New Roman" w:cs="Times New Roman" w:hint="eastAsia"/>
-        </w:rPr>
-        <w:t>基础的文件操作接口</w:t>
-      </w:r>
-      <w:r>
-        <w:rPr>
-          <w:rFonts w:ascii="Times New Roman" w:hAnsi="Times New Roman" w:cs="Times New Roman" w:hint="eastAsia"/>
-        </w:rPr>
-        <w:t>以及一个模拟的命令行界面</w:t>
-      </w:r>
-      <w:r>
-        <w:rPr>
-          <w:rFonts w:ascii="Times New Roman" w:hAnsi="Times New Roman" w:cs="Times New Roman" w:hint="eastAsia"/>
-        </w:rPr>
-        <w:t>。</w:t>
-      </w:r>
-    </w:p>
-    <w:p>
-      <w:pPr>
-        <w:pStyle w:val="1"/>
-      </w:pPr>
-      <w:bookmarkStart w:id="1" w:name="_Toc72766421"/>
-      <w:r>
-        <w:t>文档目的</w:t>
-      </w:r>
-      <w:bookmarkEnd w:id="1"/>
-    </w:p>
-    <w:p>
-      <w:pPr>
-        <w:ind w:firstLine="420"/>
-        <w:rPr>
           <w:rFonts w:ascii="Times New Roman" w:hAnsi="Times New Roman" w:cs="Times New Roman"/>
           <w:color w:val="FF0000"/>
         </w:rPr>
-      </w:pPr>
-      <w:r>
-        <w:rPr>
-          <w:rFonts w:ascii="Times New Roman" w:hAnsi="Times New Roman" w:cs="Times New Roman"/>
-          <w:color w:val="FF0000"/>
-        </w:rPr>
-        <w:t>（</w:t>
-      </w:r>
-      <w:r>
-        <w:rPr>
-          <w:rFonts w:ascii="Times New Roman" w:hAnsi="Times New Roman" w:cs="Times New Roman"/>
-          <w:color w:val="FF0000"/>
-        </w:rPr>
-        <w:t>介绍此文档为什么目的撰写</w:t>
-      </w:r>
-      <w:r>
-        <w:rPr>
-          <w:rFonts w:ascii="Times New Roman" w:hAnsi="Times New Roman" w:cs="Times New Roman"/>
-          <w:color w:val="FF0000"/>
-        </w:rPr>
-        <w:t>。</w:t>
-      </w:r>
-      <w:r>
-        <w:rPr>
-          <w:rFonts w:ascii="Times New Roman" w:hAnsi="Times New Roman" w:cs="Times New Roman"/>
-          <w:color w:val="FF0000"/>
-        </w:rPr>
-        <w:t>不少于</w:t>
-      </w:r>
-      <w:r>
-        <w:rPr>
-          <w:rFonts w:ascii="Times New Roman" w:hAnsi="Times New Roman" w:cs="Times New Roman"/>
-          <w:color w:val="FF0000"/>
-        </w:rPr>
-        <w:t>1</w:t>
-      </w:r>
-      <w:r>
-        <w:rPr>
-          <w:rFonts w:ascii="Times New Roman" w:hAnsi="Times New Roman" w:cs="Times New Roman"/>
-          <w:color w:val="FF0000"/>
-        </w:rPr>
-        <w:t>5</w:t>
-      </w:r>
-      <w:r>
-        <w:rPr>
-          <w:rFonts w:ascii="Times New Roman" w:hAnsi="Times New Roman" w:cs="Times New Roman"/>
-          <w:color w:val="FF0000"/>
-        </w:rPr>
-        <w:t>0</w:t>
-      </w:r>
-      <w:r>
-        <w:rPr>
-          <w:rFonts w:ascii="Times New Roman" w:hAnsi="Times New Roman" w:cs="Times New Roman"/>
-          <w:color w:val="FF0000"/>
-        </w:rPr>
-        <w:t>字</w:t>
-      </w:r>
-      <w:r>
-        <w:rPr>
-          <w:rFonts w:ascii="Times New Roman" w:hAnsi="Times New Roman" w:cs="Times New Roman"/>
-          <w:color w:val="FF0000"/>
-        </w:rPr>
-        <w:t>）</w:t>
-      </w:r>
-    </w:p>
-    <w:p>
-      <w:pPr>
-        <w:ind w:firstLine="420"/>
-        <w:rPr>
-          <w:rFonts w:ascii="Times New Roman" w:hAnsi="Times New Roman" w:cs="Times New Roman"/>
-        </w:rPr>
-      </w:pPr>
-      <w:r>
-        <w:rPr>
-          <w:rFonts w:ascii="Times New Roman" w:hAnsi="Times New Roman" w:cs="Times New Roman" w:hint="eastAsia"/>
-        </w:rPr>
-        <w:t>本文档</w:t>
-      </w:r>
-      <w:r>
-        <w:rPr>
-          <w:rFonts w:ascii="Times New Roman" w:hAnsi="Times New Roman" w:cs="Times New Roman" w:hint="eastAsia"/>
-        </w:rPr>
-        <w:t>首先对实验项目进行了需求与功能分析，根据分析结果对系统的结构与模块进行了详细的设计，并据此对软件系统的功能进行了逐个描述（包括各模块的输入、输出、程序逻辑、接口等）</w:t>
-      </w:r>
-      <w:r>
-        <w:rPr>
-          <w:rFonts w:ascii="Times New Roman" w:hAnsi="Times New Roman" w:cs="Times New Roman" w:hint="eastAsia"/>
-        </w:rPr>
-        <w:t>，便于</w:t>
-      </w:r>
-      <w:r>
-        <w:rPr>
-          <w:rFonts w:ascii="Times New Roman" w:hAnsi="Times New Roman" w:cs="Times New Roman" w:hint="eastAsia"/>
-        </w:rPr>
-        <w:t>接下来在系统实现部分</w:t>
-      </w:r>
-      <w:r>
-        <w:rPr>
-          <w:rFonts w:ascii="Times New Roman" w:hAnsi="Times New Roman" w:cs="Times New Roman" w:hint="eastAsia"/>
-        </w:rPr>
-        <w:t>将模块转换为</w:t>
-      </w:r>
-      <w:r>
-        <w:rPr>
-          <w:rFonts w:ascii="Times New Roman" w:hAnsi="Times New Roman" w:cs="Times New Roman" w:hint="eastAsia"/>
-        </w:rPr>
-        <w:t>编码</w:t>
-      </w:r>
-      <w:r>
-        <w:rPr>
-          <w:rFonts w:ascii="Times New Roman" w:hAnsi="Times New Roman" w:cs="Times New Roman" w:hint="eastAsia"/>
-        </w:rPr>
-        <w:t>。在文档的最后，我们对最终的程序进行了测试，以确保程序不会因为恶意输入而崩溃，并且可以在一定程度上修复可能的误输入。</w:t>
-      </w:r>
-    </w:p>
-    <w:p>
-      <w:pPr>
-        <w:pStyle w:val="1"/>
-      </w:pPr>
-      <w:bookmarkStart w:id="2" w:name="_Toc72766422"/>
-      <w:r>
-        <w:t>项目背景</w:t>
-      </w:r>
-      <w:bookmarkEnd w:id="2"/>
-    </w:p>
-    <w:p>
-      <w:pPr>
-        <w:rPr>
-          <w:rFonts w:ascii="Times New Roman" w:hAnsi="Times New Roman" w:cs="Times New Roman"/>
-          <w:color w:val="FF0000"/>
-        </w:rPr>
-      </w:pPr>
-      <w:r>
-        <w:rPr>
-          <w:rFonts w:ascii="Times New Roman" w:hAnsi="Times New Roman" w:cs="Times New Roman"/>
-        </w:rPr>
-        <w:tab/>
-      </w:r>
-      <w:r>
-        <w:rPr>
-          <w:rFonts w:ascii="Times New Roman" w:hAnsi="Times New Roman" w:cs="Times New Roman"/>
-          <w:color w:val="FF0000"/>
-        </w:rPr>
-        <w:t>（简要介绍项目背景</w:t>
-      </w:r>
-      <w:r>
-        <w:rPr>
-          <w:rFonts w:ascii="Times New Roman" w:hAnsi="Times New Roman" w:cs="Times New Roman"/>
-          <w:color w:val="FF0000"/>
-        </w:rPr>
-        <w:t>。不少于</w:t>
-      </w:r>
-      <w:r>
-        <w:rPr>
-          <w:rFonts w:ascii="Times New Roman" w:hAnsi="Times New Roman" w:cs="Times New Roman"/>
-          <w:color w:val="FF0000"/>
-        </w:rPr>
-        <w:t>1</w:t>
-      </w:r>
-      <w:r>
-        <w:rPr>
-          <w:rFonts w:ascii="Times New Roman" w:hAnsi="Times New Roman" w:cs="Times New Roman"/>
-          <w:color w:val="FF0000"/>
-        </w:rPr>
-        <w:t>00</w:t>
-      </w:r>
-      <w:r>
-        <w:rPr>
-          <w:rFonts w:ascii="Times New Roman" w:hAnsi="Times New Roman" w:cs="Times New Roman"/>
-          <w:color w:val="FF0000"/>
-        </w:rPr>
-        <w:t>字</w:t>
-      </w:r>
-      <w:r>
-        <w:rPr>
-          <w:rFonts w:ascii="Times New Roman" w:hAnsi="Times New Roman" w:cs="Times New Roman"/>
-          <w:color w:val="FF0000"/>
-        </w:rPr>
-        <w:t>）</w:t>
-      </w:r>
-    </w:p>
-    <w:p>
-      <w:pPr>
-        <w:rPr>
-          <w:rFonts w:ascii="Times New Roman" w:hAnsi="Times New Roman" w:cs="Times New Roman" w:hint="eastAsia"/>
-        </w:rPr>
-      </w:pPr>
-      <w:r>
-        <w:rPr>
-          <w:rFonts w:ascii="Times New Roman" w:hAnsi="Times New Roman" w:cs="Times New Roman"/>
-          <w:color w:val="FF0000"/>
-        </w:rPr>
-        <w:tab/>
-      </w:r>
-      <w:r>
-        <w:rPr>
-          <w:rFonts w:ascii="Times New Roman" w:hAnsi="Times New Roman" w:cs="Times New Roman" w:hint="eastAsia"/>
-        </w:rPr>
-        <w:t>FAT</w:t>
-      </w:r>
-      <w:r>
-        <w:rPr>
-          <w:rFonts w:ascii="Times New Roman" w:hAnsi="Times New Roman" w:cs="Times New Roman" w:hint="eastAsia"/>
-        </w:rPr>
-        <w:t>是文件配置表（英语：</w:t>
-      </w:r>
-      <w:r>
-        <w:rPr>
-          <w:rFonts w:ascii="Times New Roman" w:hAnsi="Times New Roman" w:cs="Times New Roman" w:hint="eastAsia"/>
-        </w:rPr>
-        <w:t>File Allocation Table</w:t>
-      </w:r>
-      <w:r>
-        <w:rPr>
-          <w:rFonts w:ascii="Times New Roman" w:hAnsi="Times New Roman" w:cs="Times New Roman" w:hint="eastAsia"/>
-        </w:rPr>
-        <w:t>，首字母缩略字：</w:t>
-      </w:r>
-      <w:r>
-        <w:rPr>
-          <w:rFonts w:ascii="Times New Roman" w:hAnsi="Times New Roman" w:cs="Times New Roman" w:hint="eastAsia"/>
-        </w:rPr>
-        <w:t>FAT</w:t>
-      </w:r>
-      <w:r>
-        <w:rPr>
-          <w:rFonts w:ascii="Times New Roman" w:hAnsi="Times New Roman" w:cs="Times New Roman" w:hint="eastAsia"/>
-        </w:rPr>
-        <w:t>），是一种由微软发明并拥有部分专利的文件系统，供</w:t>
-      </w:r>
-      <w:r>
-        <w:rPr>
-          <w:rFonts w:ascii="Times New Roman" w:hAnsi="Times New Roman" w:cs="Times New Roman" w:hint="eastAsia"/>
-        </w:rPr>
-        <w:t>MS-DOS</w:t>
-      </w:r>
-      <w:r>
-        <w:rPr>
-          <w:rFonts w:ascii="Times New Roman" w:hAnsi="Times New Roman" w:cs="Times New Roman" w:hint="eastAsia"/>
-        </w:rPr>
-        <w:t>使用，也是所有非</w:t>
-      </w:r>
-      <w:r>
-        <w:rPr>
-          <w:rFonts w:ascii="Times New Roman" w:hAnsi="Times New Roman" w:cs="Times New Roman" w:hint="eastAsia"/>
-        </w:rPr>
-        <w:t>NT</w:t>
-      </w:r>
-      <w:r>
-        <w:rPr>
-          <w:rFonts w:ascii="Times New Roman" w:hAnsi="Times New Roman" w:cs="Times New Roman" w:hint="eastAsia"/>
-        </w:rPr>
-        <w:t>核心的微软窗口使用的文件系统。</w:t>
-      </w:r>
-      <w:r>
-        <w:rPr>
-          <w:rFonts w:ascii="Times New Roman" w:hAnsi="Times New Roman" w:cs="Times New Roman" w:hint="eastAsia"/>
-        </w:rPr>
-        <w:t>FAT</w:t>
-      </w:r>
-      <w:r>
-        <w:rPr>
-          <w:rFonts w:ascii="Times New Roman" w:hAnsi="Times New Roman" w:cs="Times New Roman" w:hint="eastAsia"/>
-        </w:rPr>
-        <w:t>文件系统考虑当时电脑性能有限，所以未被复杂化，因此几乎所有个人电脑的操作系统都支持。这特性使它成为理想的软盘和存储卡文件系统，也适合用作不同操作系统中的数据交流。</w:t>
-      </w:r>
-      <w:r>
-        <w:rPr>
-          <w:rFonts w:ascii="Times New Roman" w:hAnsi="Times New Roman" w:cs="Times New Roman" w:hint="eastAsia"/>
-        </w:rPr>
-        <w:t>也因此，</w:t>
-      </w:r>
-      <w:r>
-        <w:rPr>
-          <w:rFonts w:ascii="Times New Roman" w:hAnsi="Times New Roman" w:cs="Times New Roman" w:hint="eastAsia"/>
-        </w:rPr>
-        <w:t>我们选择使用</w:t>
-      </w:r>
-      <w:r>
-        <w:rPr>
-          <w:rFonts w:ascii="Times New Roman" w:hAnsi="Times New Roman" w:cs="Times New Roman" w:hint="eastAsia"/>
-        </w:rPr>
-        <w:t>C++</w:t>
-      </w:r>
-      <w:r>
-        <w:rPr>
-          <w:rFonts w:ascii="Times New Roman" w:hAnsi="Times New Roman" w:cs="Times New Roman" w:hint="eastAsia"/>
-        </w:rPr>
-        <w:t>实现一个简单的</w:t>
-      </w:r>
-      <w:r>
-        <w:rPr>
-          <w:rFonts w:ascii="Times New Roman" w:hAnsi="Times New Roman" w:cs="Times New Roman" w:hint="eastAsia"/>
-        </w:rPr>
-        <w:t>FAT</w:t>
-      </w:r>
-      <w:r>
-        <w:rPr>
-          <w:rFonts w:ascii="Times New Roman" w:hAnsi="Times New Roman" w:cs="Times New Roman" w:hint="eastAsia"/>
-        </w:rPr>
-        <w:t>文件</w:t>
-      </w:r>
-      <w:r>
-        <w:rPr>
-          <w:rFonts w:ascii="Times New Roman" w:hAnsi="Times New Roman" w:cs="Times New Roman" w:hint="eastAsia"/>
-        </w:rPr>
-        <w:t>系统</w:t>
-      </w:r>
-      <w:r>
-        <w:rPr>
-          <w:rFonts w:ascii="Times New Roman" w:hAnsi="Times New Roman" w:cs="Times New Roman" w:hint="eastAsia"/>
-        </w:rPr>
-        <w:t>来作为课程实验项目。</w:t>
-      </w:r>
-    </w:p>
-    <w:p>
-      <w:pPr>
-        <w:pStyle w:val="1"/>
-      </w:pPr>
-      <w:bookmarkStart w:id="3" w:name="_Toc72766423"/>
-      <w:r>
-        <w:t>参考文献</w:t>
-      </w:r>
-      <w:bookmarkEnd w:id="3"/>
-    </w:p>
-    <w:p>
-      <w:pPr>
-        <w:rPr>
-          <w:rFonts w:ascii="Times New Roman" w:hAnsi="Times New Roman" w:cs="Times New Roman"/>
-          <w:color w:val="FF0000"/>
-        </w:rPr>
-      </w:pPr>
-      <w:r>
-        <w:rPr>
-          <w:rFonts w:ascii="Times New Roman" w:hAnsi="Times New Roman" w:cs="Times New Roman"/>
-        </w:rPr>
-        <w:tab/>
-      </w:r>
-      <w:r>
-        <w:rPr>
-          <w:rFonts w:ascii="Times New Roman" w:hAnsi="Times New Roman" w:cs="Times New Roman"/>
-          <w:color w:val="FF0000"/>
-        </w:rPr>
         <w:t>（列出参考文献，例如：</w:t>
       </w:r>
     </w:p>
@@ -3147,7 +2846,6 @@
       <w:pPr>
         <w:rPr>
           <w:rFonts w:ascii="Times New Roman" w:hAnsi="Times New Roman" w:cs="Times New Roman"/>
-          <w:color w:val="FF0000"/>
         </w:rPr>
       </w:pPr>
       <w:r>
@@ -3168,262 +2866,6 @@
     </w:p>
     <w:p>
       <w:pPr>
-        <w:rPr>
-          <w:rFonts w:ascii="Times New Roman" w:hAnsi="Times New Roman" w:cs="Times New Roman"/>
-        </w:rPr>
-      </w:pPr>
-      <w:r>
-        <w:rPr>
-          <w:rFonts w:ascii="Times New Roman" w:hAnsi="Times New Roman" w:cs="Times New Roman"/>
-        </w:rPr>
-        <w:tab/>
-        <w:t>[1]</w:t>
-      </w:r>
-      <w:r>
-        <w:rPr>
-          <w:rFonts w:ascii="Times New Roman" w:hAnsi="Times New Roman" w:cs="Times New Roman"/>
-        </w:rPr>
-        <w:t xml:space="preserve"> </w:t>
-      </w:r>
-      <w:r>
-        <w:rPr>
-          <w:rFonts w:ascii="Times New Roman" w:hAnsi="Times New Roman" w:cs="Times New Roman"/>
-        </w:rPr>
-        <w:t>Russ Cox</w:t>
-      </w:r>
-      <w:r>
-        <w:rPr>
-          <w:rFonts w:ascii="Times New Roman" w:hAnsi="Times New Roman" w:cs="Times New Roman"/>
-        </w:rPr>
-        <w:t>,</w:t>
-      </w:r>
-      <w:r>
-        <w:rPr>
-          <w:rFonts w:ascii="Times New Roman" w:hAnsi="Times New Roman" w:cs="Times New Roman"/>
-        </w:rPr>
-        <w:t xml:space="preserve"> Frans </w:t>
-      </w:r>
-      <w:proofErr w:type="spellStart"/>
-      <w:r>
-        <w:rPr>
-          <w:rFonts w:ascii="Times New Roman" w:hAnsi="Times New Roman" w:cs="Times New Roman"/>
-        </w:rPr>
-        <w:t>Kaashoek</w:t>
-      </w:r>
-      <w:proofErr w:type="spellEnd"/>
-      <w:r>
-        <w:rPr>
-          <w:rFonts w:ascii="Times New Roman" w:hAnsi="Times New Roman" w:cs="Times New Roman"/>
-        </w:rPr>
-        <w:t>,</w:t>
-      </w:r>
-      <w:r>
-        <w:rPr>
-          <w:rFonts w:ascii="Times New Roman" w:hAnsi="Times New Roman" w:cs="Times New Roman"/>
-        </w:rPr>
-        <w:t xml:space="preserve"> Robert Morris</w:t>
-      </w:r>
-      <w:r>
-        <w:rPr>
-          <w:rFonts w:ascii="Times New Roman" w:hAnsi="Times New Roman" w:cs="Times New Roman"/>
-        </w:rPr>
-        <w:t xml:space="preserve">. </w:t>
-      </w:r>
-      <w:r>
-        <w:rPr>
-          <w:rFonts w:ascii="Times New Roman" w:hAnsi="Times New Roman" w:cs="Times New Roman"/>
-          <w:i/>
-          <w:iCs/>
-        </w:rPr>
-        <w:t>xv6: a simple, Unix-like teaching operating</w:t>
-      </w:r>
-      <w:r>
-        <w:rPr>
-          <w:rFonts w:ascii="Times New Roman" w:hAnsi="Times New Roman" w:cs="Times New Roman"/>
-          <w:i/>
-          <w:iCs/>
-          <w:color w:val="FF0000"/>
-        </w:rPr>
-        <w:t xml:space="preserve"> </w:t>
-      </w:r>
-      <w:proofErr w:type="gramStart"/>
-      <w:r>
-        <w:rPr>
-          <w:rFonts w:ascii="Times New Roman" w:hAnsi="Times New Roman" w:cs="Times New Roman"/>
-          <w:i/>
-          <w:iCs/>
-        </w:rPr>
-        <w:t>system</w:t>
-      </w:r>
-      <w:r>
-        <w:rPr>
-          <w:rFonts w:ascii="Times New Roman" w:hAnsi="Times New Roman" w:cs="Times New Roman"/>
-        </w:rPr>
-        <w:t>[</w:t>
-      </w:r>
-      <w:proofErr w:type="gramEnd"/>
-      <w:r>
-        <w:rPr>
-          <w:rFonts w:ascii="Times New Roman" w:hAnsi="Times New Roman" w:cs="Times New Roman"/>
-        </w:rPr>
-        <w:t>Lecture notes</w:t>
-      </w:r>
-      <w:r>
-        <w:rPr>
-          <w:rFonts w:ascii="Times New Roman" w:hAnsi="Times New Roman" w:cs="Times New Roman"/>
-        </w:rPr>
-        <w:t xml:space="preserve">]. </w:t>
-      </w:r>
-      <w:r>
-        <w:rPr>
-          <w:rFonts w:ascii="Times New Roman" w:hAnsi="Times New Roman" w:cs="Times New Roman"/>
-        </w:rPr>
-        <w:t>August 31, 202</w:t>
-      </w:r>
-      <w:r>
-        <w:rPr>
-          <w:rFonts w:ascii="Times New Roman" w:hAnsi="Times New Roman" w:cs="Times New Roman"/>
-        </w:rPr>
-        <w:t>0.</w:t>
-      </w:r>
-    </w:p>
-    <w:p>
-      <w:pPr>
-        <w:rPr>
-          <w:rFonts w:ascii="Times New Roman" w:hAnsi="Times New Roman" w:cs="Times New Roman"/>
-        </w:rPr>
-      </w:pPr>
-      <w:r>
-        <w:rPr>
-          <w:rFonts w:ascii="Times New Roman" w:hAnsi="Times New Roman" w:cs="Times New Roman"/>
-        </w:rPr>
-        <w:tab/>
-        <w:t xml:space="preserve">[2] </w:t>
-      </w:r>
-      <w:r>
-        <w:rPr>
-          <w:rFonts w:ascii="Times New Roman" w:hAnsi="Times New Roman" w:cs="Times New Roman"/>
-        </w:rPr>
-        <w:t xml:space="preserve">Publishing </w:t>
-      </w:r>
-      <w:proofErr w:type="gramStart"/>
-      <w:r>
-        <w:rPr>
-          <w:rFonts w:ascii="Times New Roman" w:hAnsi="Times New Roman" w:cs="Times New Roman"/>
-        </w:rPr>
-        <w:t>S .</w:t>
-      </w:r>
-      <w:proofErr w:type="gramEnd"/>
-      <w:r>
-        <w:rPr>
-          <w:rFonts w:ascii="Times New Roman" w:hAnsi="Times New Roman" w:cs="Times New Roman"/>
-        </w:rPr>
-        <w:t xml:space="preserve"> </w:t>
-      </w:r>
-      <w:r>
-        <w:rPr>
-          <w:rFonts w:ascii="Times New Roman" w:hAnsi="Times New Roman" w:cs="Times New Roman"/>
-          <w:i/>
-          <w:iCs/>
-        </w:rPr>
-        <w:t>C++ Primer Plus, Fifth Edition</w:t>
-      </w:r>
-      <w:r>
-        <w:rPr>
-          <w:rFonts w:ascii="Times New Roman" w:hAnsi="Times New Roman" w:cs="Times New Roman"/>
-        </w:rPr>
-        <w:t xml:space="preserve">[J]. </w:t>
-      </w:r>
-      <w:proofErr w:type="spellStart"/>
-      <w:r>
-        <w:rPr>
-          <w:rFonts w:ascii="Times New Roman" w:hAnsi="Times New Roman" w:cs="Times New Roman"/>
-        </w:rPr>
-        <w:t>pearson</w:t>
-      </w:r>
-      <w:proofErr w:type="spellEnd"/>
-      <w:r>
-        <w:rPr>
-          <w:rFonts w:ascii="Times New Roman" w:hAnsi="Times New Roman" w:cs="Times New Roman"/>
-        </w:rPr>
-        <w:t xml:space="preserve"> </w:t>
-      </w:r>
-      <w:proofErr w:type="spellStart"/>
-      <w:r>
-        <w:rPr>
-          <w:rFonts w:ascii="Times New Roman" w:hAnsi="Times New Roman" w:cs="Times New Roman"/>
-        </w:rPr>
-        <w:t>schweiz</w:t>
-      </w:r>
-      <w:proofErr w:type="spellEnd"/>
-      <w:r>
-        <w:rPr>
-          <w:rFonts w:ascii="Times New Roman" w:hAnsi="Times New Roman" w:cs="Times New Roman"/>
-        </w:rPr>
-        <w:t xml:space="preserve"> ag, 2005.</w:t>
-      </w:r>
-    </w:p>
-    <w:p>
-      <w:pPr>
-        <w:rPr>
-          <w:rFonts w:ascii="Times New Roman" w:hAnsi="Times New Roman" w:cs="Times New Roman" w:hint="eastAsia"/>
-        </w:rPr>
-      </w:pPr>
-      <w:r>
-        <w:rPr>
-          <w:rFonts w:ascii="Times New Roman" w:hAnsi="Times New Roman" w:cs="Times New Roman"/>
-        </w:rPr>
-        <w:tab/>
-      </w:r>
-      <w:r>
-        <w:rPr>
-          <w:rFonts w:ascii="Times New Roman" w:hAnsi="Times New Roman" w:cs="Times New Roman"/>
-        </w:rPr>
-        <w:t>[</w:t>
-      </w:r>
-      <w:r>
-        <w:rPr>
-          <w:rFonts w:ascii="Times New Roman" w:hAnsi="Times New Roman" w:cs="Times New Roman"/>
-        </w:rPr>
-        <w:t>3</w:t>
-      </w:r>
-      <w:r>
-        <w:rPr>
-          <w:rFonts w:ascii="Times New Roman" w:hAnsi="Times New Roman" w:cs="Times New Roman"/>
-        </w:rPr>
-        <w:t xml:space="preserve">] Zhang </w:t>
-      </w:r>
-      <w:proofErr w:type="gramStart"/>
-      <w:r>
-        <w:rPr>
-          <w:rFonts w:ascii="Times New Roman" w:hAnsi="Times New Roman" w:cs="Times New Roman"/>
-        </w:rPr>
-        <w:t>M .</w:t>
-      </w:r>
-      <w:proofErr w:type="gramEnd"/>
-      <w:r>
-        <w:rPr>
-          <w:rFonts w:ascii="Times New Roman" w:hAnsi="Times New Roman" w:cs="Times New Roman"/>
-        </w:rPr>
-        <w:t xml:space="preserve"> </w:t>
-      </w:r>
-      <w:r>
-        <w:rPr>
-          <w:rFonts w:ascii="Times New Roman" w:hAnsi="Times New Roman" w:cs="Times New Roman"/>
-          <w:i/>
-          <w:iCs/>
-        </w:rPr>
-        <w:t>Analysis of FAT32 File System</w:t>
-      </w:r>
-      <w:r>
-        <w:rPr>
-          <w:rFonts w:ascii="Times New Roman" w:hAnsi="Times New Roman" w:cs="Times New Roman"/>
-        </w:rPr>
-        <w:t>[J]. Computer &amp; Digital Engineering, 2005.</w:t>
-      </w:r>
-    </w:p>
-    <w:p>
-      <w:pPr>
         <w:pStyle w:val="1"/>
       </w:pPr>
       <w:bookmarkStart w:id="4" w:name="_Toc72766424"/>
@@ -3501,7 +2943,6 @@
         <w:rPr>
           <w:rFonts w:hint="eastAsia"/>
         </w:rPr>
-        <w:lastRenderedPageBreak/>
         <w:t>表</w:t>
       </w:r>
       <w:r>
@@ -4054,6 +3495,9 @@
     <w:p>
       <w:pPr>
         <w:jc w:val="left"/>
+        <w:rPr>
+          <w:rFonts w:hint="eastAsia"/>
+        </w:rPr>
       </w:pPr>
       <w:r>
         <w:rPr>
@@ -5428,7 +4872,7 @@
 </file>
 
 <file path=word/endnotes.xml><?xml version="1.0" encoding="utf-8"?>
-<w:endnotes xmlns:wpc="http://schemas.microsoft.com/office/word/2010/wordprocessingCanvas" xmlns:cx="http://schemas.microsoft.com/office/drawing/2014/chartex" xmlns:cx1="http://schemas.microsoft.com/office/drawing/2015/9/8/chartex" xmlns:cx2="http://schemas.microsoft.com/office/drawing/2015/10/21/chartex" xmlns:cx3="http://schemas.microsoft.com/office/drawing/2016/5/9/chartex" xmlns:cx4="http://schemas.microsoft.com/office/drawing/2016/5/10/chartex" xmlns:cx5="http://schemas.microsoft.com/office/drawing/2016/5/11/chartex" xmlns:cx6="http://schemas.microsoft.com/office/drawing/2016/5/12/chartex" xmlns:cx7="http://schemas.microsoft.com/office/drawing/2016/5/13/chartex" xmlns:cx8="http://schemas.microsoft.com/office/drawing/2016/5/14/chartex" xmlns:mc="http://schemas.openxmlformats.org/markup-compatibility/2006" xmlns:aink="http://schemas.microsoft.com/office/drawing/2016/ink" xmlns:am3d="http://schemas.microsoft.com/office/drawing/2017/model3d" xmlns:o="urn:schemas-microsoft-com:office:office" xmlns:r="http://schemas.openxmlformats.org/officeDocument/2006/relationships" xmlns:m="http://schemas.openxmlformats.org/officeDocument/2006/math" xmlns:v="urn:schemas-microsoft-com:vml" xmlns:wp14="http://schemas.microsoft.com/office/word/2010/wordprocessingDrawing" xmlns:wp="http://schemas.openxmlformats.org/drawingml/2006/wordprocessingDrawing" xmlns:w10="urn:schemas-microsoft-com:office:word" xmlns:w="http://schemas.openxmlformats.org/wordprocessingml/2006/main" xmlns:w14="http://schemas.microsoft.com/office/word/2010/wordml" xmlns:w15="http://schemas.microsoft.com/office/word/2012/wordml" xmlns:w16cex="http://schemas.microsoft.com/office/word/2018/wordml/cex" xmlns:w16cid="http://schemas.microsoft.com/office/word/2016/wordml/cid" xmlns:w16="http://schemas.microsoft.com/office/word/2018/wordml" xmlns:w16se="http://schemas.microsoft.com/office/word/2015/wordml/symex" xmlns:wpg="http://schemas.microsoft.com/office/word/2010/wordprocessingGroup" xmlns:wpi="http://schemas.microsoft.com/office/word/2010/wordprocessingInk" xmlns:wne="http://schemas.microsoft.com/office/word/2006/wordml" xmlns:wps="http://schemas.microsoft.com/office/word/2010/wordprocessingShape" mc:Ignorable="w14 w15 w16se w16cid w16 w16cex wp14">
+<w:endnotes xmlns:wpc="http://schemas.microsoft.com/office/word/2010/wordprocessingCanvas" xmlns:cx="http://schemas.microsoft.com/office/drawing/2014/chartex" xmlns:cx1="http://schemas.microsoft.com/office/drawing/2015/9/8/chartex" xmlns:cx2="http://schemas.microsoft.com/office/drawing/2015/10/21/chartex" xmlns:cx3="http://schemas.microsoft.com/office/drawing/2016/5/9/chartex" xmlns:cx4="http://schemas.microsoft.com/office/drawing/2016/5/10/chartex" xmlns:cx5="http://schemas.microsoft.com/office/drawing/2016/5/11/chartex" xmlns:cx6="http://schemas.microsoft.com/office/drawing/2016/5/12/chartex" xmlns:cx7="http://schemas.microsoft.com/office/drawing/2016/5/13/chartex" xmlns:cx8="http://schemas.microsoft.com/office/drawing/2016/5/14/chartex" xmlns:mc="http://schemas.openxmlformats.org/markup-compatibility/2006" xmlns:aink="http://schemas.microsoft.com/office/drawing/2016/ink" xmlns:am3d="http://schemas.microsoft.com/office/drawing/2017/model3d" xmlns:o="urn:schemas-microsoft-com:office:office" xmlns:r="http://schemas.openxmlformats.org/officeDocument/2006/relationships" xmlns:m="http://schemas.openxmlformats.org/officeDocument/2006/math" xmlns:v="urn:schemas-microsoft-com:vml" xmlns:wp14="http://schemas.microsoft.com/office/word/2010/wordprocessingDrawing" xmlns:wp="http://schemas.openxmlformats.org/drawingml/2006/wordprocessingDrawing" xmlns:w10="urn:schemas-microsoft-com:office:word" xmlns:w="http://schemas.openxmlformats.org/wordprocessingml/2006/main" xmlns:w14="http://schemas.microsoft.com/office/word/2010/wordml" xmlns:w15="http://schemas.microsoft.com/office/word/2012/wordml" xmlns:w16cex="http://schemas.microsoft.com/office/word/2018/wordml/cex" xmlns:w16cid="http://schemas.microsoft.com/office/word/2016/wordml/cid" xmlns:w16="http://schemas.microsoft.com/office/word/2018/wordml" xmlns:w16sdtdh="http://schemas.microsoft.com/office/word/2020/wordml/sdtdatahash" xmlns:w16se="http://schemas.microsoft.com/office/word/2015/wordml/symex" xmlns:wpg="http://schemas.microsoft.com/office/word/2010/wordprocessingGroup" xmlns:wpi="http://schemas.microsoft.com/office/word/2010/wordprocessingInk" xmlns:wne="http://schemas.microsoft.com/office/word/2006/wordml" xmlns:wps="http://schemas.microsoft.com/office/word/2010/wordprocessingShape" mc:Ignorable="w14 w15 w16se w16cid w16 w16cex w16sdtdh wp14">
   <w:endnote w:type="separator" w:id="-1">
     <w:p>
       <w:r>
@@ -5447,7 +4891,7 @@
 </file>
 
 <file path=word/footer1.xml><?xml version="1.0" encoding="utf-8"?>
-<w:ftr xmlns:wpc="http://schemas.microsoft.com/office/word/2010/wordprocessingCanvas" xmlns:cx="http://schemas.microsoft.com/office/drawing/2014/chartex" xmlns:cx1="http://schemas.microsoft.com/office/drawing/2015/9/8/chartex" xmlns:cx2="http://schemas.microsoft.com/office/drawing/2015/10/21/chartex" xmlns:cx3="http://schemas.microsoft.com/office/drawing/2016/5/9/chartex" xmlns:cx4="http://schemas.microsoft.com/office/drawing/2016/5/10/chartex" xmlns:cx5="http://schemas.microsoft.com/office/drawing/2016/5/11/chartex" xmlns:cx6="http://schemas.microsoft.com/office/drawing/2016/5/12/chartex" xmlns:cx7="http://schemas.microsoft.com/office/drawing/2016/5/13/chartex" xmlns:cx8="http://schemas.microsoft.com/office/drawing/2016/5/14/chartex" xmlns:mc="http://schemas.openxmlformats.org/markup-compatibility/2006" xmlns:aink="http://schemas.microsoft.com/office/drawing/2016/ink" xmlns:am3d="http://schemas.microsoft.com/office/drawing/2017/model3d" xmlns:o="urn:schemas-microsoft-com:office:office" xmlns:r="http://schemas.openxmlformats.org/officeDocument/2006/relationships" xmlns:m="http://schemas.openxmlformats.org/officeDocument/2006/math" xmlns:v="urn:schemas-microsoft-com:vml" xmlns:wp14="http://schemas.microsoft.com/office/word/2010/wordprocessingDrawing" xmlns:wp="http://schemas.openxmlformats.org/drawingml/2006/wordprocessingDrawing" xmlns:w10="urn:schemas-microsoft-com:office:word" xmlns:w="http://schemas.openxmlformats.org/wordprocessingml/2006/main" xmlns:w14="http://schemas.microsoft.com/office/word/2010/wordml" xmlns:w15="http://schemas.microsoft.com/office/word/2012/wordml" xmlns:w16cex="http://schemas.microsoft.com/office/word/2018/wordml/cex" xmlns:w16cid="http://schemas.microsoft.com/office/word/2016/wordml/cid" xmlns:w16="http://schemas.microsoft.com/office/word/2018/wordml" xmlns:w16se="http://schemas.microsoft.com/office/word/2015/wordml/symex" xmlns:wpg="http://schemas.microsoft.com/office/word/2010/wordprocessingGroup" xmlns:wpi="http://schemas.microsoft.com/office/word/2010/wordprocessingInk" xmlns:wne="http://schemas.microsoft.com/office/word/2006/wordml" xmlns:wps="http://schemas.microsoft.com/office/word/2010/wordprocessingShape" mc:Ignorable="w14 w15 w16se w16cid w16 w16cex wp14">
+<w:ftr xmlns:wpc="http://schemas.microsoft.com/office/word/2010/wordprocessingCanvas" xmlns:cx="http://schemas.microsoft.com/office/drawing/2014/chartex" xmlns:cx1="http://schemas.microsoft.com/office/drawing/2015/9/8/chartex" xmlns:cx2="http://schemas.microsoft.com/office/drawing/2015/10/21/chartex" xmlns:cx3="http://schemas.microsoft.com/office/drawing/2016/5/9/chartex" xmlns:cx4="http://schemas.microsoft.com/office/drawing/2016/5/10/chartex" xmlns:cx5="http://schemas.microsoft.com/office/drawing/2016/5/11/chartex" xmlns:cx6="http://schemas.microsoft.com/office/drawing/2016/5/12/chartex" xmlns:cx7="http://schemas.microsoft.com/office/drawing/2016/5/13/chartex" xmlns:cx8="http://schemas.microsoft.com/office/drawing/2016/5/14/chartex" xmlns:mc="http://schemas.openxmlformats.org/markup-compatibility/2006" xmlns:aink="http://schemas.microsoft.com/office/drawing/2016/ink" xmlns:am3d="http://schemas.microsoft.com/office/drawing/2017/model3d" xmlns:o="urn:schemas-microsoft-com:office:office" xmlns:r="http://schemas.openxmlformats.org/officeDocument/2006/relationships" xmlns:m="http://schemas.openxmlformats.org/officeDocument/2006/math" xmlns:v="urn:schemas-microsoft-com:vml" xmlns:wp14="http://schemas.microsoft.com/office/word/2010/wordprocessingDrawing" xmlns:wp="http://schemas.openxmlformats.org/drawingml/2006/wordprocessingDrawing" xmlns:w10="urn:schemas-microsoft-com:office:word" xmlns:w="http://schemas.openxmlformats.org/wordprocessingml/2006/main" xmlns:w14="http://schemas.microsoft.com/office/word/2010/wordml" xmlns:w15="http://schemas.microsoft.com/office/word/2012/wordml" xmlns:w16cex="http://schemas.microsoft.com/office/word/2018/wordml/cex" xmlns:w16cid="http://schemas.microsoft.com/office/word/2016/wordml/cid" xmlns:w16="http://schemas.microsoft.com/office/word/2018/wordml" xmlns:w16sdtdh="http://schemas.microsoft.com/office/word/2020/wordml/sdtdatahash" xmlns:w16se="http://schemas.microsoft.com/office/word/2015/wordml/symex" xmlns:wpg="http://schemas.microsoft.com/office/word/2010/wordprocessingGroup" xmlns:wpi="http://schemas.microsoft.com/office/word/2010/wordprocessingInk" xmlns:wne="http://schemas.microsoft.com/office/word/2006/wordml" xmlns:wps="http://schemas.microsoft.com/office/word/2010/wordprocessingShape" mc:Ignorable="w14 w15 w16se w16cid w16 w16cex w16sdtdh wp14">
   <w:p>
     <w:pPr>
       <w:pStyle w:val="aa"/>
@@ -5463,7 +4907,7 @@
 </file>
 
 <file path=word/footer2.xml><?xml version="1.0" encoding="utf-8"?>
-<w:ftr xmlns:wpc="http://schemas.microsoft.com/office/word/2010/wordprocessingCanvas" xmlns:cx="http://schemas.microsoft.com/office/drawing/2014/chartex" xmlns:cx1="http://schemas.microsoft.com/office/drawing/2015/9/8/chartex" xmlns:cx2="http://schemas.microsoft.com/office/drawing/2015/10/21/chartex" xmlns:cx3="http://schemas.microsoft.com/office/drawing/2016/5/9/chartex" xmlns:cx4="http://schemas.microsoft.com/office/drawing/2016/5/10/chartex" xmlns:cx5="http://schemas.microsoft.com/office/drawing/2016/5/11/chartex" xmlns:cx6="http://schemas.microsoft.com/office/drawing/2016/5/12/chartex" xmlns:cx7="http://schemas.microsoft.com/office/drawing/2016/5/13/chartex" xmlns:cx8="http://schemas.microsoft.com/office/drawing/2016/5/14/chartex" xmlns:mc="http://schemas.openxmlformats.org/markup-compatibility/2006" xmlns:aink="http://schemas.microsoft.com/office/drawing/2016/ink" xmlns:am3d="http://schemas.microsoft.com/office/drawing/2017/model3d" xmlns:o="urn:schemas-microsoft-com:office:office" xmlns:r="http://schemas.openxmlformats.org/officeDocument/2006/relationships" xmlns:m="http://schemas.openxmlformats.org/officeDocument/2006/math" xmlns:v="urn:schemas-microsoft-com:vml" xmlns:wp14="http://schemas.microsoft.com/office/word/2010/wordprocessingDrawing" xmlns:wp="http://schemas.openxmlformats.org/drawingml/2006/wordprocessingDrawing" xmlns:w10="urn:schemas-microsoft-com:office:word" xmlns:w="http://schemas.openxmlformats.org/wordprocessingml/2006/main" xmlns:w14="http://schemas.microsoft.com/office/word/2010/wordml" xmlns:w15="http://schemas.microsoft.com/office/word/2012/wordml" xmlns:w16cex="http://schemas.microsoft.com/office/word/2018/wordml/cex" xmlns:w16cid="http://schemas.microsoft.com/office/word/2016/wordml/cid" xmlns:w16="http://schemas.microsoft.com/office/word/2018/wordml" xmlns:w16se="http://schemas.microsoft.com/office/word/2015/wordml/symex" xmlns:wpg="http://schemas.microsoft.com/office/word/2010/wordprocessingGroup" xmlns:wpi="http://schemas.microsoft.com/office/word/2010/wordprocessingInk" xmlns:wne="http://schemas.microsoft.com/office/word/2006/wordml" xmlns:wps="http://schemas.microsoft.com/office/word/2010/wordprocessingShape" mc:Ignorable="w14 w15 w16se w16cid w16 w16cex wp14">
+<w:ftr xmlns:wpc="http://schemas.microsoft.com/office/word/2010/wordprocessingCanvas" xmlns:cx="http://schemas.microsoft.com/office/drawing/2014/chartex" xmlns:cx1="http://schemas.microsoft.com/office/drawing/2015/9/8/chartex" xmlns:cx2="http://schemas.microsoft.com/office/drawing/2015/10/21/chartex" xmlns:cx3="http://schemas.microsoft.com/office/drawing/2016/5/9/chartex" xmlns:cx4="http://schemas.microsoft.com/office/drawing/2016/5/10/chartex" xmlns:cx5="http://schemas.microsoft.com/office/drawing/2016/5/11/chartex" xmlns:cx6="http://schemas.microsoft.com/office/drawing/2016/5/12/chartex" xmlns:cx7="http://schemas.microsoft.com/office/drawing/2016/5/13/chartex" xmlns:cx8="http://schemas.microsoft.com/office/drawing/2016/5/14/chartex" xmlns:mc="http://schemas.openxmlformats.org/markup-compatibility/2006" xmlns:aink="http://schemas.microsoft.com/office/drawing/2016/ink" xmlns:am3d="http://schemas.microsoft.com/office/drawing/2017/model3d" xmlns:o="urn:schemas-microsoft-com:office:office" xmlns:r="http://schemas.openxmlformats.org/officeDocument/2006/relationships" xmlns:m="http://schemas.openxmlformats.org/officeDocument/2006/math" xmlns:v="urn:schemas-microsoft-com:vml" xmlns:wp14="http://schemas.microsoft.com/office/word/2010/wordprocessingDrawing" xmlns:wp="http://schemas.openxmlformats.org/drawingml/2006/wordprocessingDrawing" xmlns:w10="urn:schemas-microsoft-com:office:word" xmlns:w="http://schemas.openxmlformats.org/wordprocessingml/2006/main" xmlns:w14="http://schemas.microsoft.com/office/word/2010/wordml" xmlns:w15="http://schemas.microsoft.com/office/word/2012/wordml" xmlns:w16cex="http://schemas.microsoft.com/office/word/2018/wordml/cex" xmlns:w16cid="http://schemas.microsoft.com/office/word/2016/wordml/cid" xmlns:w16="http://schemas.microsoft.com/office/word/2018/wordml" xmlns:w16sdtdh="http://schemas.microsoft.com/office/word/2020/wordml/sdtdatahash" xmlns:w16se="http://schemas.microsoft.com/office/word/2015/wordml/symex" xmlns:wpg="http://schemas.microsoft.com/office/word/2010/wordprocessingGroup" xmlns:wpi="http://schemas.microsoft.com/office/word/2010/wordprocessingInk" xmlns:wne="http://schemas.microsoft.com/office/word/2006/wordml" xmlns:wps="http://schemas.microsoft.com/office/word/2010/wordprocessingShape" mc:Ignorable="w14 w15 w16se w16cid w16 w16cex w16sdtdh wp14">
   <w:sdt>
     <w:sdtPr>
       <w:id w:val="795416626"/>
@@ -5530,7 +4974,7 @@
 </file>
 
 <file path=word/footnotes.xml><?xml version="1.0" encoding="utf-8"?>
-<w:footnotes xmlns:wpc="http://schemas.microsoft.com/office/word/2010/wordprocessingCanvas" xmlns:cx="http://schemas.microsoft.com/office/drawing/2014/chartex" xmlns:cx1="http://schemas.microsoft.com/office/drawing/2015/9/8/chartex" xmlns:cx2="http://schemas.microsoft.com/office/drawing/2015/10/21/chartex" xmlns:cx3="http://schemas.microsoft.com/office/drawing/2016/5/9/chartex" xmlns:cx4="http://schemas.microsoft.com/office/drawing/2016/5/10/chartex" xmlns:cx5="http://schemas.microsoft.com/office/drawing/2016/5/11/chartex" xmlns:cx6="http://schemas.microsoft.com/office/drawing/2016/5/12/chartex" xmlns:cx7="http://schemas.microsoft.com/office/drawing/2016/5/13/chartex" xmlns:cx8="http://schemas.microsoft.com/office/drawing/2016/5/14/chartex" xmlns:mc="http://schemas.openxmlformats.org/markup-compatibility/2006" xmlns:aink="http://schemas.microsoft.com/office/drawing/2016/ink" xmlns:am3d="http://schemas.microsoft.com/office/drawing/2017/model3d" xmlns:o="urn:schemas-microsoft-com:office:office" xmlns:r="http://schemas.openxmlformats.org/officeDocument/2006/relationships" xmlns:m="http://schemas.openxmlformats.org/officeDocument/2006/math" xmlns:v="urn:schemas-microsoft-com:vml" xmlns:wp14="http://schemas.microsoft.com/office/word/2010/wordprocessingDrawing" xmlns:wp="http://schemas.openxmlformats.org/drawingml/2006/wordprocessingDrawing" xmlns:w10="urn:schemas-microsoft-com:office:word" xmlns:w="http://schemas.openxmlformats.org/wordprocessingml/2006/main" xmlns:w14="http://schemas.microsoft.com/office/word/2010/wordml" xmlns:w15="http://schemas.microsoft.com/office/word/2012/wordml" xmlns:w16cex="http://schemas.microsoft.com/office/word/2018/wordml/cex" xmlns:w16cid="http://schemas.microsoft.com/office/word/2016/wordml/cid" xmlns:w16="http://schemas.microsoft.com/office/word/2018/wordml" xmlns:w16se="http://schemas.microsoft.com/office/word/2015/wordml/symex" xmlns:wpg="http://schemas.microsoft.com/office/word/2010/wordprocessingGroup" xmlns:wpi="http://schemas.microsoft.com/office/word/2010/wordprocessingInk" xmlns:wne="http://schemas.microsoft.com/office/word/2006/wordml" xmlns:wps="http://schemas.microsoft.com/office/word/2010/wordprocessingShape" mc:Ignorable="w14 w15 w16se w16cid w16 w16cex wp14">
+<w:footnotes xmlns:wpc="http://schemas.microsoft.com/office/word/2010/wordprocessingCanvas" xmlns:cx="http://schemas.microsoft.com/office/drawing/2014/chartex" xmlns:cx1="http://schemas.microsoft.com/office/drawing/2015/9/8/chartex" xmlns:cx2="http://schemas.microsoft.com/office/drawing/2015/10/21/chartex" xmlns:cx3="http://schemas.microsoft.com/office/drawing/2016/5/9/chartex" xmlns:cx4="http://schemas.microsoft.com/office/drawing/2016/5/10/chartex" xmlns:cx5="http://schemas.microsoft.com/office/drawing/2016/5/11/chartex" xmlns:cx6="http://schemas.microsoft.com/office/drawing/2016/5/12/chartex" xmlns:cx7="http://schemas.microsoft.com/office/drawing/2016/5/13/chartex" xmlns:cx8="http://schemas.microsoft.com/office/drawing/2016/5/14/chartex" xmlns:mc="http://schemas.openxmlformats.org/markup-compatibility/2006" xmlns:aink="http://schemas.microsoft.com/office/drawing/2016/ink" xmlns:am3d="http://schemas.microsoft.com/office/drawing/2017/model3d" xmlns:o="urn:schemas-microsoft-com:office:office" xmlns:r="http://schemas.openxmlformats.org/officeDocument/2006/relationships" xmlns:m="http://schemas.openxmlformats.org/officeDocument/2006/math" xmlns:v="urn:schemas-microsoft-com:vml" xmlns:wp14="http://schemas.microsoft.com/office/word/2010/wordprocessingDrawing" xmlns:wp="http://schemas.openxmlformats.org/drawingml/2006/wordprocessingDrawing" xmlns:w10="urn:schemas-microsoft-com:office:word" xmlns:w="http://schemas.openxmlformats.org/wordprocessingml/2006/main" xmlns:w14="http://schemas.microsoft.com/office/word/2010/wordml" xmlns:w15="http://schemas.microsoft.com/office/word/2012/wordml" xmlns:w16cex="http://schemas.microsoft.com/office/word/2018/wordml/cex" xmlns:w16cid="http://schemas.microsoft.com/office/word/2016/wordml/cid" xmlns:w16="http://schemas.microsoft.com/office/word/2018/wordml" xmlns:w16sdtdh="http://schemas.microsoft.com/office/word/2020/wordml/sdtdatahash" xmlns:w16se="http://schemas.microsoft.com/office/word/2015/wordml/symex" xmlns:wpg="http://schemas.microsoft.com/office/word/2010/wordprocessingGroup" xmlns:wpi="http://schemas.microsoft.com/office/word/2010/wordprocessingInk" xmlns:wne="http://schemas.microsoft.com/office/word/2006/wordml" xmlns:wps="http://schemas.microsoft.com/office/word/2010/wordprocessingShape" mc:Ignorable="w14 w15 w16se w16cid w16 w16cex w16sdtdh wp14">
   <w:footnote w:type="separator" w:id="-1">
     <w:p>
       <w:r>
@@ -5549,7 +4993,7 @@
 </file>
 
 <file path=word/header1.xml><?xml version="1.0" encoding="utf-8"?>
-<w:hdr xmlns:wpc="http://schemas.microsoft.com/office/word/2010/wordprocessingCanvas" xmlns:cx="http://schemas.microsoft.com/office/drawing/2014/chartex" xmlns:cx1="http://schemas.microsoft.com/office/drawing/2015/9/8/chartex" xmlns:cx2="http://schemas.microsoft.com/office/drawing/2015/10/21/chartex" xmlns:cx3="http://schemas.microsoft.com/office/drawing/2016/5/9/chartex" xmlns:cx4="http://schemas.microsoft.com/office/drawing/2016/5/10/chartex" xmlns:cx5="http://schemas.microsoft.com/office/drawing/2016/5/11/chartex" xmlns:cx6="http://schemas.microsoft.com/office/drawing/2016/5/12/chartex" xmlns:cx7="http://schemas.microsoft.com/office/drawing/2016/5/13/chartex" xmlns:cx8="http://schemas.microsoft.com/office/drawing/2016/5/14/chartex" xmlns:mc="http://schemas.openxmlformats.org/markup-compatibility/2006" xmlns:aink="http://schemas.microsoft.com/office/drawing/2016/ink" xmlns:am3d="http://schemas.microsoft.com/office/drawing/2017/model3d" xmlns:o="urn:schemas-microsoft-com:office:office" xmlns:r="http://schemas.openxmlformats.org/officeDocument/2006/relationships" xmlns:m="http://schemas.openxmlformats.org/officeDocument/2006/math" xmlns:v="urn:schemas-microsoft-com:vml" xmlns:wp14="http://schemas.microsoft.com/office/word/2010/wordprocessingDrawing" xmlns:wp="http://schemas.openxmlformats.org/drawingml/2006/wordprocessingDrawing" xmlns:w10="urn:schemas-microsoft-com:office:word" xmlns:w="http://schemas.openxmlformats.org/wordprocessingml/2006/main" xmlns:w14="http://schemas.microsoft.com/office/word/2010/wordml" xmlns:w15="http://schemas.microsoft.com/office/word/2012/wordml" xmlns:w16cex="http://schemas.microsoft.com/office/word/2018/wordml/cex" xmlns:w16cid="http://schemas.microsoft.com/office/word/2016/wordml/cid" xmlns:w16="http://schemas.microsoft.com/office/word/2018/wordml" xmlns:w16se="http://schemas.microsoft.com/office/word/2015/wordml/symex" xmlns:wpg="http://schemas.microsoft.com/office/word/2010/wordprocessingGroup" xmlns:wpi="http://schemas.microsoft.com/office/word/2010/wordprocessingInk" xmlns:wne="http://schemas.microsoft.com/office/word/2006/wordml" xmlns:wps="http://schemas.microsoft.com/office/word/2010/wordprocessingShape" mc:Ignorable="w14 w15 w16se w16cid w16 w16cex wp14">
+<w:hdr xmlns:wpc="http://schemas.microsoft.com/office/word/2010/wordprocessingCanvas" xmlns:cx="http://schemas.microsoft.com/office/drawing/2014/chartex" xmlns:cx1="http://schemas.microsoft.com/office/drawing/2015/9/8/chartex" xmlns:cx2="http://schemas.microsoft.com/office/drawing/2015/10/21/chartex" xmlns:cx3="http://schemas.microsoft.com/office/drawing/2016/5/9/chartex" xmlns:cx4="http://schemas.microsoft.com/office/drawing/2016/5/10/chartex" xmlns:cx5="http://schemas.microsoft.com/office/drawing/2016/5/11/chartex" xmlns:cx6="http://schemas.microsoft.com/office/drawing/2016/5/12/chartex" xmlns:cx7="http://schemas.microsoft.com/office/drawing/2016/5/13/chartex" xmlns:cx8="http://schemas.microsoft.com/office/drawing/2016/5/14/chartex" xmlns:mc="http://schemas.openxmlformats.org/markup-compatibility/2006" xmlns:aink="http://schemas.microsoft.com/office/drawing/2016/ink" xmlns:am3d="http://schemas.microsoft.com/office/drawing/2017/model3d" xmlns:o="urn:schemas-microsoft-com:office:office" xmlns:r="http://schemas.openxmlformats.org/officeDocument/2006/relationships" xmlns:m="http://schemas.openxmlformats.org/officeDocument/2006/math" xmlns:v="urn:schemas-microsoft-com:vml" xmlns:wp14="http://schemas.microsoft.com/office/word/2010/wordprocessingDrawing" xmlns:wp="http://schemas.openxmlformats.org/drawingml/2006/wordprocessingDrawing" xmlns:w10="urn:schemas-microsoft-com:office:word" xmlns:w="http://schemas.openxmlformats.org/wordprocessingml/2006/main" xmlns:w14="http://schemas.microsoft.com/office/word/2010/wordml" xmlns:w15="http://schemas.microsoft.com/office/word/2012/wordml" xmlns:w16cex="http://schemas.microsoft.com/office/word/2018/wordml/cex" xmlns:w16cid="http://schemas.microsoft.com/office/word/2016/wordml/cid" xmlns:w16="http://schemas.microsoft.com/office/word/2018/wordml" xmlns:w16sdtdh="http://schemas.microsoft.com/office/word/2020/wordml/sdtdatahash" xmlns:w16se="http://schemas.microsoft.com/office/word/2015/wordml/symex" xmlns:wpg="http://schemas.microsoft.com/office/word/2010/wordprocessingGroup" xmlns:wpi="http://schemas.microsoft.com/office/word/2010/wordprocessingInk" xmlns:wne="http://schemas.microsoft.com/office/word/2006/wordml" xmlns:wps="http://schemas.microsoft.com/office/word/2010/wordprocessingShape" mc:Ignorable="w14 w15 w16se w16cid w16 w16cex w16sdtdh wp14">
   <w:p>
     <w:pPr>
       <w:pStyle w:val="a8"/>
@@ -5586,7 +5030,7 @@
 </file>
 
 <file path=word/header2.xml><?xml version="1.0" encoding="utf-8"?>
-<w:hdr xmlns:wpc="http://schemas.microsoft.com/office/word/2010/wordprocessingCanvas" xmlns:cx="http://schemas.microsoft.com/office/drawing/2014/chartex" xmlns:cx1="http://schemas.microsoft.com/office/drawing/2015/9/8/chartex" xmlns:cx2="http://schemas.microsoft.com/office/drawing/2015/10/21/chartex" xmlns:cx3="http://schemas.microsoft.com/office/drawing/2016/5/9/chartex" xmlns:cx4="http://schemas.microsoft.com/office/drawing/2016/5/10/chartex" xmlns:cx5="http://schemas.microsoft.com/office/drawing/2016/5/11/chartex" xmlns:cx6="http://schemas.microsoft.com/office/drawing/2016/5/12/chartex" xmlns:cx7="http://schemas.microsoft.com/office/drawing/2016/5/13/chartex" xmlns:cx8="http://schemas.microsoft.com/office/drawing/2016/5/14/chartex" xmlns:mc="http://schemas.openxmlformats.org/markup-compatibility/2006" xmlns:aink="http://schemas.microsoft.com/office/drawing/2016/ink" xmlns:am3d="http://schemas.microsoft.com/office/drawing/2017/model3d" xmlns:o="urn:schemas-microsoft-com:office:office" xmlns:r="http://schemas.openxmlformats.org/officeDocument/2006/relationships" xmlns:m="http://schemas.openxmlformats.org/officeDocument/2006/math" xmlns:v="urn:schemas-microsoft-com:vml" xmlns:wp14="http://schemas.microsoft.com/office/word/2010/wordprocessingDrawing" xmlns:wp="http://schemas.openxmlformats.org/drawingml/2006/wordprocessingDrawing" xmlns:w10="urn:schemas-microsoft-com:office:word" xmlns:w="http://schemas.openxmlformats.org/wordprocessingml/2006/main" xmlns:w14="http://schemas.microsoft.com/office/word/2010/wordml" xmlns:w15="http://schemas.microsoft.com/office/word/2012/wordml" xmlns:w16cex="http://schemas.microsoft.com/office/word/2018/wordml/cex" xmlns:w16cid="http://schemas.microsoft.com/office/word/2016/wordml/cid" xmlns:w16="http://schemas.microsoft.com/office/word/2018/wordml" xmlns:w16se="http://schemas.microsoft.com/office/word/2015/wordml/symex" xmlns:wpg="http://schemas.microsoft.com/office/word/2010/wordprocessingGroup" xmlns:wpi="http://schemas.microsoft.com/office/word/2010/wordprocessingInk" xmlns:wne="http://schemas.microsoft.com/office/word/2006/wordml" xmlns:wps="http://schemas.microsoft.com/office/word/2010/wordprocessingShape" mc:Ignorable="w14 w15 w16se w16cid w16 w16cex wp14">
+<w:hdr xmlns:wpc="http://schemas.microsoft.com/office/word/2010/wordprocessingCanvas" xmlns:cx="http://schemas.microsoft.com/office/drawing/2014/chartex" xmlns:cx1="http://schemas.microsoft.com/office/drawing/2015/9/8/chartex" xmlns:cx2="http://schemas.microsoft.com/office/drawing/2015/10/21/chartex" xmlns:cx3="http://schemas.microsoft.com/office/drawing/2016/5/9/chartex" xmlns:cx4="http://schemas.microsoft.com/office/drawing/2016/5/10/chartex" xmlns:cx5="http://schemas.microsoft.com/office/drawing/2016/5/11/chartex" xmlns:cx6="http://schemas.microsoft.com/office/drawing/2016/5/12/chartex" xmlns:cx7="http://schemas.microsoft.com/office/drawing/2016/5/13/chartex" xmlns:cx8="http://schemas.microsoft.com/office/drawing/2016/5/14/chartex" xmlns:mc="http://schemas.openxmlformats.org/markup-compatibility/2006" xmlns:aink="http://schemas.microsoft.com/office/drawing/2016/ink" xmlns:am3d="http://schemas.microsoft.com/office/drawing/2017/model3d" xmlns:o="urn:schemas-microsoft-com:office:office" xmlns:r="http://schemas.openxmlformats.org/officeDocument/2006/relationships" xmlns:m="http://schemas.openxmlformats.org/officeDocument/2006/math" xmlns:v="urn:schemas-microsoft-com:vml" xmlns:wp14="http://schemas.microsoft.com/office/word/2010/wordprocessingDrawing" xmlns:wp="http://schemas.openxmlformats.org/drawingml/2006/wordprocessingDrawing" xmlns:w10="urn:schemas-microsoft-com:office:word" xmlns:w="http://schemas.openxmlformats.org/wordprocessingml/2006/main" xmlns:w14="http://schemas.microsoft.com/office/word/2010/wordml" xmlns:w15="http://schemas.microsoft.com/office/word/2012/wordml" xmlns:w16cex="http://schemas.microsoft.com/office/word/2018/wordml/cex" xmlns:w16cid="http://schemas.microsoft.com/office/word/2016/wordml/cid" xmlns:w16="http://schemas.microsoft.com/office/word/2018/wordml" xmlns:w16sdtdh="http://schemas.microsoft.com/office/word/2020/wordml/sdtdatahash" xmlns:w16se="http://schemas.microsoft.com/office/word/2015/wordml/symex" xmlns:wpg="http://schemas.microsoft.com/office/word/2010/wordprocessingGroup" xmlns:wpi="http://schemas.microsoft.com/office/word/2010/wordprocessingInk" xmlns:wne="http://schemas.microsoft.com/office/word/2006/wordml" xmlns:wps="http://schemas.microsoft.com/office/word/2010/wordprocessingShape" mc:Ignorable="w14 w15 w16se w16cid w16 w16cex w16sdtdh wp14">
   <w:p>
     <w:pPr>
       <w:pStyle w:val="a8"/>
@@ -5605,7 +5049,7 @@
 </file>
 
 <file path=word/header3.xml><?xml version="1.0" encoding="utf-8"?>
-<w:hdr xmlns:wpc="http://schemas.microsoft.com/office/word/2010/wordprocessingCanvas" xmlns:cx="http://schemas.microsoft.com/office/drawing/2014/chartex" xmlns:cx1="http://schemas.microsoft.com/office/drawing/2015/9/8/chartex" xmlns:cx2="http://schemas.microsoft.com/office/drawing/2015/10/21/chartex" xmlns:cx3="http://schemas.microsoft.com/office/drawing/2016/5/9/chartex" xmlns:cx4="http://schemas.microsoft.com/office/drawing/2016/5/10/chartex" xmlns:cx5="http://schemas.microsoft.com/office/drawing/2016/5/11/chartex" xmlns:cx6="http://schemas.microsoft.com/office/drawing/2016/5/12/chartex" xmlns:cx7="http://schemas.microsoft.com/office/drawing/2016/5/13/chartex" xmlns:cx8="http://schemas.microsoft.com/office/drawing/2016/5/14/chartex" xmlns:mc="http://schemas.openxmlformats.org/markup-compatibility/2006" xmlns:aink="http://schemas.microsoft.com/office/drawing/2016/ink" xmlns:am3d="http://schemas.microsoft.com/office/drawing/2017/model3d" xmlns:o="urn:schemas-microsoft-com:office:office" xmlns:r="http://schemas.openxmlformats.org/officeDocument/2006/relationships" xmlns:m="http://schemas.openxmlformats.org/officeDocument/2006/math" xmlns:v="urn:schemas-microsoft-com:vml" xmlns:wp14="http://schemas.microsoft.com/office/word/2010/wordprocessingDrawing" xmlns:wp="http://schemas.openxmlformats.org/drawingml/2006/wordprocessingDrawing" xmlns:w10="urn:schemas-microsoft-com:office:word" xmlns:w="http://schemas.openxmlformats.org/wordprocessingml/2006/main" xmlns:w14="http://schemas.microsoft.com/office/word/2010/wordml" xmlns:w15="http://schemas.microsoft.com/office/word/2012/wordml" xmlns:w16cex="http://schemas.microsoft.com/office/word/2018/wordml/cex" xmlns:w16cid="http://schemas.microsoft.com/office/word/2016/wordml/cid" xmlns:w16="http://schemas.microsoft.com/office/word/2018/wordml" xmlns:w16se="http://schemas.microsoft.com/office/word/2015/wordml/symex" xmlns:wpg="http://schemas.microsoft.com/office/word/2010/wordprocessingGroup" xmlns:wpi="http://schemas.microsoft.com/office/word/2010/wordprocessingInk" xmlns:wne="http://schemas.microsoft.com/office/word/2006/wordml" xmlns:wps="http://schemas.microsoft.com/office/word/2010/wordprocessingShape" mc:Ignorable="w14 w15 w16se w16cid w16 w16cex wp14">
+<w:hdr xmlns:wpc="http://schemas.microsoft.com/office/word/2010/wordprocessingCanvas" xmlns:cx="http://schemas.microsoft.com/office/drawing/2014/chartex" xmlns:cx1="http://schemas.microsoft.com/office/drawing/2015/9/8/chartex" xmlns:cx2="http://schemas.microsoft.com/office/drawing/2015/10/21/chartex" xmlns:cx3="http://schemas.microsoft.com/office/drawing/2016/5/9/chartex" xmlns:cx4="http://schemas.microsoft.com/office/drawing/2016/5/10/chartex" xmlns:cx5="http://schemas.microsoft.com/office/drawing/2016/5/11/chartex" xmlns:cx6="http://schemas.microsoft.com/office/drawing/2016/5/12/chartex" xmlns:cx7="http://schemas.microsoft.com/office/drawing/2016/5/13/chartex" xmlns:cx8="http://schemas.microsoft.com/office/drawing/2016/5/14/chartex" xmlns:mc="http://schemas.openxmlformats.org/markup-compatibility/2006" xmlns:aink="http://schemas.microsoft.com/office/drawing/2016/ink" xmlns:am3d="http://schemas.microsoft.com/office/drawing/2017/model3d" xmlns:o="urn:schemas-microsoft-com:office:office" xmlns:r="http://schemas.openxmlformats.org/officeDocument/2006/relationships" xmlns:m="http://schemas.openxmlformats.org/officeDocument/2006/math" xmlns:v="urn:schemas-microsoft-com:vml" xmlns:wp14="http://schemas.microsoft.com/office/word/2010/wordprocessingDrawing" xmlns:wp="http://schemas.openxmlformats.org/drawingml/2006/wordprocessingDrawing" xmlns:w10="urn:schemas-microsoft-com:office:word" xmlns:w="http://schemas.openxmlformats.org/wordprocessingml/2006/main" xmlns:w14="http://schemas.microsoft.com/office/word/2010/wordml" xmlns:w15="http://schemas.microsoft.com/office/word/2012/wordml" xmlns:w16cex="http://schemas.microsoft.com/office/word/2018/wordml/cex" xmlns:w16cid="http://schemas.microsoft.com/office/word/2016/wordml/cid" xmlns:w16="http://schemas.microsoft.com/office/word/2018/wordml" xmlns:w16sdtdh="http://schemas.microsoft.com/office/word/2020/wordml/sdtdatahash" xmlns:w16se="http://schemas.microsoft.com/office/word/2015/wordml/symex" xmlns:wpg="http://schemas.microsoft.com/office/word/2010/wordprocessingGroup" xmlns:wpi="http://schemas.microsoft.com/office/word/2010/wordprocessingInk" xmlns:wne="http://schemas.microsoft.com/office/word/2006/wordml" xmlns:wps="http://schemas.microsoft.com/office/word/2010/wordprocessingShape" mc:Ignorable="w14 w15 w16se w16cid w16 w16cex w16sdtdh wp14">
   <w:p>
     <w:pPr>
       <w:pStyle w:val="a8"/>
@@ -5621,7 +5065,7 @@
 </file>
 
 <file path=word/header4.xml><?xml version="1.0" encoding="utf-8"?>
-<w:hdr xmlns:wpc="http://schemas.microsoft.com/office/word/2010/wordprocessingCanvas" xmlns:cx="http://schemas.microsoft.com/office/drawing/2014/chartex" xmlns:cx1="http://schemas.microsoft.com/office/drawing/2015/9/8/chartex" xmlns:cx2="http://schemas.microsoft.com/office/drawing/2015/10/21/chartex" xmlns:cx3="http://schemas.microsoft.com/office/drawing/2016/5/9/chartex" xmlns:cx4="http://schemas.microsoft.com/office/drawing/2016/5/10/chartex" xmlns:cx5="http://schemas.microsoft.com/office/drawing/2016/5/11/chartex" xmlns:cx6="http://schemas.microsoft.com/office/drawing/2016/5/12/chartex" xmlns:cx7="http://schemas.microsoft.com/office/drawing/2016/5/13/chartex" xmlns:cx8="http://schemas.microsoft.com/office/drawing/2016/5/14/chartex" xmlns:mc="http://schemas.openxmlformats.org/markup-compatibility/2006" xmlns:aink="http://schemas.microsoft.com/office/drawing/2016/ink" xmlns:am3d="http://schemas.microsoft.com/office/drawing/2017/model3d" xmlns:o="urn:schemas-microsoft-com:office:office" xmlns:r="http://schemas.openxmlformats.org/officeDocument/2006/relationships" xmlns:m="http://schemas.openxmlformats.org/officeDocument/2006/math" xmlns:v="urn:schemas-microsoft-com:vml" xmlns:wp14="http://schemas.microsoft.com/office/word/2010/wordprocessingDrawing" xmlns:wp="http://schemas.openxmlformats.org/drawingml/2006/wordprocessingDrawing" xmlns:w10="urn:schemas-microsoft-com:office:word" xmlns:w="http://schemas.openxmlformats.org/wordprocessingml/2006/main" xmlns:w14="http://schemas.microsoft.com/office/word/2010/wordml" xmlns:w15="http://schemas.microsoft.com/office/word/2012/wordml" xmlns:w16cex="http://schemas.microsoft.com/office/word/2018/wordml/cex" xmlns:w16cid="http://schemas.microsoft.com/office/word/2016/wordml/cid" xmlns:w16="http://schemas.microsoft.com/office/word/2018/wordml" xmlns:w16se="http://schemas.microsoft.com/office/word/2015/wordml/symex" xmlns:wpg="http://schemas.microsoft.com/office/word/2010/wordprocessingGroup" xmlns:wpi="http://schemas.microsoft.com/office/word/2010/wordprocessingInk" xmlns:wne="http://schemas.microsoft.com/office/word/2006/wordml" xmlns:wps="http://schemas.microsoft.com/office/word/2010/wordprocessingShape" mc:Ignorable="w14 w15 w16se w16cid w16 w16cex wp14">
+<w:hdr xmlns:wpc="http://schemas.microsoft.com/office/word/2010/wordprocessingCanvas" xmlns:cx="http://schemas.microsoft.com/office/drawing/2014/chartex" xmlns:cx1="http://schemas.microsoft.com/office/drawing/2015/9/8/chartex" xmlns:cx2="http://schemas.microsoft.com/office/drawing/2015/10/21/chartex" xmlns:cx3="http://schemas.microsoft.com/office/drawing/2016/5/9/chartex" xmlns:cx4="http://schemas.microsoft.com/office/drawing/2016/5/10/chartex" xmlns:cx5="http://schemas.microsoft.com/office/drawing/2016/5/11/chartex" xmlns:cx6="http://schemas.microsoft.com/office/drawing/2016/5/12/chartex" xmlns:cx7="http://schemas.microsoft.com/office/drawing/2016/5/13/chartex" xmlns:cx8="http://schemas.microsoft.com/office/drawing/2016/5/14/chartex" xmlns:mc="http://schemas.openxmlformats.org/markup-compatibility/2006" xmlns:aink="http://schemas.microsoft.com/office/drawing/2016/ink" xmlns:am3d="http://schemas.microsoft.com/office/drawing/2017/model3d" xmlns:o="urn:schemas-microsoft-com:office:office" xmlns:r="http://schemas.openxmlformats.org/officeDocument/2006/relationships" xmlns:m="http://schemas.openxmlformats.org/officeDocument/2006/math" xmlns:v="urn:schemas-microsoft-com:vml" xmlns:wp14="http://schemas.microsoft.com/office/word/2010/wordprocessingDrawing" xmlns:wp="http://schemas.openxmlformats.org/drawingml/2006/wordprocessingDrawing" xmlns:w10="urn:schemas-microsoft-com:office:word" xmlns:w="http://schemas.openxmlformats.org/wordprocessingml/2006/main" xmlns:w14="http://schemas.microsoft.com/office/word/2010/wordml" xmlns:w15="http://schemas.microsoft.com/office/word/2012/wordml" xmlns:w16cex="http://schemas.microsoft.com/office/word/2018/wordml/cex" xmlns:w16cid="http://schemas.microsoft.com/office/word/2016/wordml/cid" xmlns:w16="http://schemas.microsoft.com/office/word/2018/wordml" xmlns:w16sdtdh="http://schemas.microsoft.com/office/word/2020/wordml/sdtdatahash" xmlns:w16se="http://schemas.microsoft.com/office/word/2015/wordml/symex" xmlns:wpg="http://schemas.microsoft.com/office/word/2010/wordprocessingGroup" xmlns:wpi="http://schemas.microsoft.com/office/word/2010/wordprocessingInk" xmlns:wne="http://schemas.microsoft.com/office/word/2006/wordml" xmlns:wps="http://schemas.microsoft.com/office/word/2010/wordprocessingShape" mc:Ignorable="w14 w15 w16se w16cid w16 w16cex w16sdtdh wp14">
   <w:p>
     <w:pPr>
       <w:pStyle w:val="a8"/>
@@ -5637,7 +5081,7 @@
 </file>
 
 <file path=word/header5.xml><?xml version="1.0" encoding="utf-8"?>
-<w:hdr xmlns:wpc="http://schemas.microsoft.com/office/word/2010/wordprocessingCanvas" xmlns:cx="http://schemas.microsoft.com/office/drawing/2014/chartex" xmlns:cx1="http://schemas.microsoft.com/office/drawing/2015/9/8/chartex" xmlns:cx2="http://schemas.microsoft.com/office/drawing/2015/10/21/chartex" xmlns:cx3="http://schemas.microsoft.com/office/drawing/2016/5/9/chartex" xmlns:cx4="http://schemas.microsoft.com/office/drawing/2016/5/10/chartex" xmlns:cx5="http://schemas.microsoft.com/office/drawing/2016/5/11/chartex" xmlns:cx6="http://schemas.microsoft.com/office/drawing/2016/5/12/chartex" xmlns:cx7="http://schemas.microsoft.com/office/drawing/2016/5/13/chartex" xmlns:cx8="http://schemas.microsoft.com/office/drawing/2016/5/14/chartex" xmlns:mc="http://schemas.openxmlformats.org/markup-compatibility/2006" xmlns:aink="http://schemas.microsoft.com/office/drawing/2016/ink" xmlns:am3d="http://schemas.microsoft.com/office/drawing/2017/model3d" xmlns:o="urn:schemas-microsoft-com:office:office" xmlns:r="http://schemas.openxmlformats.org/officeDocument/2006/relationships" xmlns:m="http://schemas.openxmlformats.org/officeDocument/2006/math" xmlns:v="urn:schemas-microsoft-com:vml" xmlns:wp14="http://schemas.microsoft.com/office/word/2010/wordprocessingDrawing" xmlns:wp="http://schemas.openxmlformats.org/drawingml/2006/wordprocessingDrawing" xmlns:w10="urn:schemas-microsoft-com:office:word" xmlns:w="http://schemas.openxmlformats.org/wordprocessingml/2006/main" xmlns:w14="http://schemas.microsoft.com/office/word/2010/wordml" xmlns:w15="http://schemas.microsoft.com/office/word/2012/wordml" xmlns:w16cex="http://schemas.microsoft.com/office/word/2018/wordml/cex" xmlns:w16cid="http://schemas.microsoft.com/office/word/2016/wordml/cid" xmlns:w16="http://schemas.microsoft.com/office/word/2018/wordml" xmlns:w16se="http://schemas.microsoft.com/office/word/2015/wordml/symex" xmlns:wpg="http://schemas.microsoft.com/office/word/2010/wordprocessingGroup" xmlns:wpi="http://schemas.microsoft.com/office/word/2010/wordprocessingInk" xmlns:wne="http://schemas.microsoft.com/office/word/2006/wordml" xmlns:wps="http://schemas.microsoft.com/office/word/2010/wordprocessingShape" mc:Ignorable="w14 w15 w16se w16cid w16 w16cex wp14">
+<w:hdr xmlns:wpc="http://schemas.microsoft.com/office/word/2010/wordprocessingCanvas" xmlns:cx="http://schemas.microsoft.com/office/drawing/2014/chartex" xmlns:cx1="http://schemas.microsoft.com/office/drawing/2015/9/8/chartex" xmlns:cx2="http://schemas.microsoft.com/office/drawing/2015/10/21/chartex" xmlns:cx3="http://schemas.microsoft.com/office/drawing/2016/5/9/chartex" xmlns:cx4="http://schemas.microsoft.com/office/drawing/2016/5/10/chartex" xmlns:cx5="http://schemas.microsoft.com/office/drawing/2016/5/11/chartex" xmlns:cx6="http://schemas.microsoft.com/office/drawing/2016/5/12/chartex" xmlns:cx7="http://schemas.microsoft.com/office/drawing/2016/5/13/chartex" xmlns:cx8="http://schemas.microsoft.com/office/drawing/2016/5/14/chartex" xmlns:mc="http://schemas.openxmlformats.org/markup-compatibility/2006" xmlns:aink="http://schemas.microsoft.com/office/drawing/2016/ink" xmlns:am3d="http://schemas.microsoft.com/office/drawing/2017/model3d" xmlns:o="urn:schemas-microsoft-com:office:office" xmlns:r="http://schemas.openxmlformats.org/officeDocument/2006/relationships" xmlns:m="http://schemas.openxmlformats.org/officeDocument/2006/math" xmlns:v="urn:schemas-microsoft-com:vml" xmlns:wp14="http://schemas.microsoft.com/office/word/2010/wordprocessingDrawing" xmlns:wp="http://schemas.openxmlformats.org/drawingml/2006/wordprocessingDrawing" xmlns:w10="urn:schemas-microsoft-com:office:word" xmlns:w="http://schemas.openxmlformats.org/wordprocessingml/2006/main" xmlns:w14="http://schemas.microsoft.com/office/word/2010/wordml" xmlns:w15="http://schemas.microsoft.com/office/word/2012/wordml" xmlns:w16cex="http://schemas.microsoft.com/office/word/2018/wordml/cex" xmlns:w16cid="http://schemas.microsoft.com/office/word/2016/wordml/cid" xmlns:w16="http://schemas.microsoft.com/office/word/2018/wordml" xmlns:w16sdtdh="http://schemas.microsoft.com/office/word/2020/wordml/sdtdatahash" xmlns:w16se="http://schemas.microsoft.com/office/word/2015/wordml/symex" xmlns:wpg="http://schemas.microsoft.com/office/word/2010/wordprocessingGroup" xmlns:wpi="http://schemas.microsoft.com/office/word/2010/wordprocessingInk" xmlns:wne="http://schemas.microsoft.com/office/word/2006/wordml" xmlns:wps="http://schemas.microsoft.com/office/word/2010/wordprocessingShape" mc:Ignorable="w14 w15 w16se w16cid w16 w16cex w16sdtdh wp14">
   <w:p>
     <w:pPr>
       <w:pStyle w:val="a8"/>
@@ -5674,7 +5118,7 @@
 </file>
 
 <file path=word/numbering.xml><?xml version="1.0" encoding="utf-8"?>
-<w:numbering xmlns:wpc="http://schemas.microsoft.com/office/word/2010/wordprocessingCanvas" xmlns:cx="http://schemas.microsoft.com/office/drawing/2014/chartex" xmlns:cx1="http://schemas.microsoft.com/office/drawing/2015/9/8/chartex" xmlns:cx2="http://schemas.microsoft.com/office/drawing/2015/10/21/chartex" xmlns:cx3="http://schemas.microsoft.com/office/drawing/2016/5/9/chartex" xmlns:cx4="http://schemas.microsoft.com/office/drawing/2016/5/10/chartex" xmlns:cx5="http://schemas.microsoft.com/office/drawing/2016/5/11/chartex" xmlns:cx6="http://schemas.microsoft.com/office/drawing/2016/5/12/chartex" xmlns:cx7="http://schemas.microsoft.com/office/drawing/2016/5/13/chartex" xmlns:cx8="http://schemas.microsoft.com/office/drawing/2016/5/14/chartex" xmlns:mc="http://schemas.openxmlformats.org/markup-compatibility/2006" xmlns:aink="http://schemas.microsoft.com/office/drawing/2016/ink" xmlns:am3d="http://schemas.microsoft.com/office/drawing/2017/model3d" xmlns:o="urn:schemas-microsoft-com:office:office" xmlns:r="http://schemas.openxmlformats.org/officeDocument/2006/relationships" xmlns:m="http://schemas.openxmlformats.org/officeDocument/2006/math" xmlns:v="urn:schemas-microsoft-com:vml" xmlns:wp14="http://schemas.microsoft.com/office/word/2010/wordprocessingDrawing" xmlns:wp="http://schemas.openxmlformats.org/drawingml/2006/wordprocessingDrawing" xmlns:w10="urn:schemas-microsoft-com:office:word" xmlns:w="http://schemas.openxmlformats.org/wordprocessingml/2006/main" xmlns:w14="http://schemas.microsoft.com/office/word/2010/wordml" xmlns:w15="http://schemas.microsoft.com/office/word/2012/wordml" xmlns:w16cex="http://schemas.microsoft.com/office/word/2018/wordml/cex" xmlns:w16cid="http://schemas.microsoft.com/office/word/2016/wordml/cid" xmlns:w16="http://schemas.microsoft.com/office/word/2018/wordml" xmlns:w16se="http://schemas.microsoft.com/office/word/2015/wordml/symex" xmlns:wpg="http://schemas.microsoft.com/office/word/2010/wordprocessingGroup" xmlns:wpi="http://schemas.microsoft.com/office/word/2010/wordprocessingInk" xmlns:wne="http://schemas.microsoft.com/office/word/2006/wordml" xmlns:wps="http://schemas.microsoft.com/office/word/2010/wordprocessingShape" mc:Ignorable="w14 w15 w16se w16cid w16 w16cex wp14">
+<w:numbering xmlns:wpc="http://schemas.microsoft.com/office/word/2010/wordprocessingCanvas" xmlns:cx="http://schemas.microsoft.com/office/drawing/2014/chartex" xmlns:cx1="http://schemas.microsoft.com/office/drawing/2015/9/8/chartex" xmlns:cx2="http://schemas.microsoft.com/office/drawing/2015/10/21/chartex" xmlns:cx3="http://schemas.microsoft.com/office/drawing/2016/5/9/chartex" xmlns:cx4="http://schemas.microsoft.com/office/drawing/2016/5/10/chartex" xmlns:cx5="http://schemas.microsoft.com/office/drawing/2016/5/11/chartex" xmlns:cx6="http://schemas.microsoft.com/office/drawing/2016/5/12/chartex" xmlns:cx7="http://schemas.microsoft.com/office/drawing/2016/5/13/chartex" xmlns:cx8="http://schemas.microsoft.com/office/drawing/2016/5/14/chartex" xmlns:mc="http://schemas.openxmlformats.org/markup-compatibility/2006" xmlns:aink="http://schemas.microsoft.com/office/drawing/2016/ink" xmlns:am3d="http://schemas.microsoft.com/office/drawing/2017/model3d" xmlns:o="urn:schemas-microsoft-com:office:office" xmlns:r="http://schemas.openxmlformats.org/officeDocument/2006/relationships" xmlns:m="http://schemas.openxmlformats.org/officeDocument/2006/math" xmlns:v="urn:schemas-microsoft-com:vml" xmlns:wp14="http://schemas.microsoft.com/office/word/2010/wordprocessingDrawing" xmlns:wp="http://schemas.openxmlformats.org/drawingml/2006/wordprocessingDrawing" xmlns:w10="urn:schemas-microsoft-com:office:word" xmlns:w="http://schemas.openxmlformats.org/wordprocessingml/2006/main" xmlns:w14="http://schemas.microsoft.com/office/word/2010/wordml" xmlns:w15="http://schemas.microsoft.com/office/word/2012/wordml" xmlns:w16cex="http://schemas.microsoft.com/office/word/2018/wordml/cex" xmlns:w16cid="http://schemas.microsoft.com/office/word/2016/wordml/cid" xmlns:w16="http://schemas.microsoft.com/office/word/2018/wordml" xmlns:w16sdtdh="http://schemas.microsoft.com/office/word/2020/wordml/sdtdatahash" xmlns:w16se="http://schemas.microsoft.com/office/word/2015/wordml/symex" xmlns:wpg="http://schemas.microsoft.com/office/word/2010/wordprocessingGroup" xmlns:wpi="http://schemas.microsoft.com/office/word/2010/wordprocessingInk" xmlns:wne="http://schemas.microsoft.com/office/word/2006/wordml" xmlns:wps="http://schemas.microsoft.com/office/word/2010/wordprocessingShape" mc:Ignorable="w14 w15 w16se w16cid w16 w16cex w16sdtdh wp14">
   <w:abstractNum w:abstractNumId="0" w15:restartNumberingAfterBreak="0">
     <w:nsid w:val="256F405A"/>
     <w:multiLevelType w:val="hybridMultilevel"/>
@@ -6401,7 +5845,7 @@
 </file>
 
 <file path=word/styles.xml><?xml version="1.0" encoding="utf-8"?>
-<w:styles xmlns:mc="http://schemas.openxmlformats.org/markup-compatibility/2006" xmlns:r="http://schemas.openxmlformats.org/officeDocument/2006/relationships" xmlns:w="http://schemas.openxmlformats.org/wordprocessingml/2006/main" xmlns:w14="http://schemas.microsoft.com/office/word/2010/wordml" xmlns:w15="http://schemas.microsoft.com/office/word/2012/wordml" xmlns:w16cex="http://schemas.microsoft.com/office/word/2018/wordml/cex" xmlns:w16cid="http://schemas.microsoft.com/office/word/2016/wordml/cid" xmlns:w16="http://schemas.microsoft.com/office/word/2018/wordml" xmlns:w16se="http://schemas.microsoft.com/office/word/2015/wordml/symex" mc:Ignorable="w14 w15 w16se w16cid w16 w16cex">
+<w:styles xmlns:mc="http://schemas.openxmlformats.org/markup-compatibility/2006" xmlns:r="http://schemas.openxmlformats.org/officeDocument/2006/relationships" xmlns:w="http://schemas.openxmlformats.org/wordprocessingml/2006/main" xmlns:w14="http://schemas.microsoft.com/office/word/2010/wordml" xmlns:w15="http://schemas.microsoft.com/office/word/2012/wordml" xmlns:w16cex="http://schemas.microsoft.com/office/word/2018/wordml/cex" xmlns:w16cid="http://schemas.microsoft.com/office/word/2016/wordml/cid" xmlns:w16="http://schemas.microsoft.com/office/word/2018/wordml" xmlns:w16sdtdh="http://schemas.microsoft.com/office/word/2020/wordml/sdtdatahash" xmlns:w16se="http://schemas.microsoft.com/office/word/2015/wordml/symex" mc:Ignorable="w14 w15 w16se w16cid w16 w16cex w16sdtdh">
   <w:docDefaults>
     <w:rPrDefault>
       <w:rPr>
@@ -6855,6 +6299,7 @@
   <w:style w:type="character" w:default="1" w:styleId="a0">
     <w:name w:val="Default Paragraph Font"/>
     <w:uiPriority w:val="1"/>
+    <w:semiHidden/>
     <w:unhideWhenUsed/>
   </w:style>
   <w:style w:type="table" w:default="1" w:styleId="a1">
@@ -7116,18 +6561,6 @@
       <w:rFonts w:asciiTheme="majorHAnsi" w:eastAsia="黑体" w:hAnsiTheme="majorHAnsi" w:cstheme="majorBidi"/>
       <w:sz w:val="20"/>
       <w:szCs w:val="20"/>
-    </w:rPr>
-  </w:style>
-  <w:style w:type="character" w:styleId="ad">
-    <w:name w:val="Unresolved Mention"/>
-    <w:basedOn w:val="a0"/>
-    <w:uiPriority w:val="99"/>
-    <w:semiHidden/>
-    <w:unhideWhenUsed/>
-    <w:rsid w:val="00B65DE6"/>
-    <w:rPr>
-      <w:color w:val="605E5C"/>
-      <w:shd w:val="clear" w:color="auto" w:fill="E1DFDD"/>
     </w:rPr>
   </w:style>
 </w:styles>

</xml_diff>